<commit_message>
Informe final - Definición de base de datos
</commit_message>
<xml_diff>
--- a/documentos/Informe Final/InformeFinal_V1.docx
+++ b/documentos/Informe Final/InformeFinal_V1.docx
@@ -17,7 +17,7 @@
         <w:rPr>
           <w:rFonts w:eastAsia="Times New Roman" w:cs="Arial"/>
           <w:noProof/>
-          <w:lang w:eastAsia="es-GT"/>
+          <w:lang w:val="es-ES" w:eastAsia="es-ES"/>
         </w:rPr>
         <w:drawing>
           <wp:anchor distT="0" distB="0" distL="114300" distR="114300" simplePos="0" relativeHeight="251660288" behindDoc="0" locked="0" layoutInCell="1" allowOverlap="1">
@@ -397,25 +397,7 @@
           <w:b/>
           <w:lang w:val="es-ES" w:bidi="en-US"/>
         </w:rPr>
-        <w:t xml:space="preserve">Ricardo Alejandro </w:t>
-      </w:r>
-      <w:proofErr w:type="spellStart"/>
-      <w:r>
-        <w:rPr>
-          <w:rFonts w:eastAsia="Times New Roman" w:cs="Arial"/>
-          <w:b/>
-          <w:lang w:val="es-ES" w:bidi="en-US"/>
-        </w:rPr>
-        <w:t>Cortéz</w:t>
-      </w:r>
-      <w:proofErr w:type="spellEnd"/>
-      <w:r>
-        <w:rPr>
-          <w:rFonts w:eastAsia="Times New Roman" w:cs="Arial"/>
-          <w:b/>
-          <w:lang w:val="es-ES" w:bidi="en-US"/>
-        </w:rPr>
-        <w:t xml:space="preserve"> Linares</w:t>
+        <w:t>Ricardo Alejandro Cortéz Linares</w:t>
       </w:r>
     </w:p>
     <w:p>
@@ -438,43 +420,7 @@
           <w:b/>
           <w:lang w:val="es-ES" w:bidi="en-US"/>
         </w:rPr>
-        <w:t xml:space="preserve">Ana </w:t>
-      </w:r>
-      <w:proofErr w:type="spellStart"/>
-      <w:r>
-        <w:rPr>
-          <w:rFonts w:eastAsia="Times New Roman" w:cs="Arial"/>
-          <w:b/>
-          <w:lang w:val="es-ES" w:bidi="en-US"/>
-        </w:rPr>
-        <w:t>Maythee</w:t>
-      </w:r>
-      <w:proofErr w:type="spellEnd"/>
-      <w:r>
-        <w:rPr>
-          <w:rFonts w:eastAsia="Times New Roman" w:cs="Arial"/>
-          <w:b/>
-          <w:lang w:val="es-ES" w:bidi="en-US"/>
-        </w:rPr>
-        <w:t xml:space="preserve"> </w:t>
-      </w:r>
-      <w:proofErr w:type="spellStart"/>
-      <w:r>
-        <w:rPr>
-          <w:rFonts w:eastAsia="Times New Roman" w:cs="Arial"/>
-          <w:b/>
-          <w:lang w:val="es-ES" w:bidi="en-US"/>
-        </w:rPr>
-        <w:t>Moino</w:t>
-      </w:r>
-      <w:proofErr w:type="spellEnd"/>
-      <w:r>
-        <w:rPr>
-          <w:rFonts w:eastAsia="Times New Roman" w:cs="Arial"/>
-          <w:b/>
-          <w:lang w:val="es-ES" w:bidi="en-US"/>
-        </w:rPr>
-        <w:t xml:space="preserve"> Arreola</w:t>
+        <w:t>Ana Maythee Moino Arreola</w:t>
       </w:r>
     </w:p>
     <w:p>
@@ -497,18 +443,8 @@
           <w:b/>
           <w:lang w:val="es-ES" w:bidi="en-US"/>
         </w:rPr>
-        <w:t xml:space="preserve">Gerson Daniel Xicón </w:t>
-      </w:r>
-      <w:proofErr w:type="spellStart"/>
-      <w:r>
-        <w:rPr>
-          <w:rFonts w:eastAsia="Times New Roman" w:cs="Arial"/>
-          <w:b/>
-          <w:lang w:val="es-ES" w:bidi="en-US"/>
-        </w:rPr>
-        <w:t>Semeyá</w:t>
-      </w:r>
-      <w:proofErr w:type="spellEnd"/>
+        <w:t>Gerson Daniel Xicón Semeyá</w:t>
+      </w:r>
     </w:p>
     <w:p>
       <w:pPr>
@@ -565,35 +501,7 @@
         <w:rPr>
           <w:rFonts w:eastAsia="Calibri" w:cs="Arial"/>
         </w:rPr>
-        <w:t xml:space="preserve">Mayra </w:t>
-      </w:r>
-      <w:proofErr w:type="spellStart"/>
-      <w:r>
-        <w:rPr>
-          <w:rFonts w:eastAsia="Calibri" w:cs="Arial"/>
-        </w:rPr>
-        <w:t>Grisela</w:t>
-      </w:r>
-      <w:proofErr w:type="spellEnd"/>
-      <w:r>
-        <w:rPr>
-          <w:rFonts w:eastAsia="Calibri" w:cs="Arial"/>
-        </w:rPr>
-        <w:t xml:space="preserve"> </w:t>
-      </w:r>
-      <w:proofErr w:type="spellStart"/>
-      <w:r>
-        <w:rPr>
-          <w:rFonts w:eastAsia="Calibri" w:cs="Arial"/>
-        </w:rPr>
-        <w:t>Corado</w:t>
-      </w:r>
-      <w:proofErr w:type="spellEnd"/>
-      <w:r>
-        <w:rPr>
-          <w:rFonts w:eastAsia="Calibri" w:cs="Arial"/>
-        </w:rPr>
-        <w:t xml:space="preserve"> García</w:t>
+        <w:t>Mayra Grisela Corado García</w:t>
       </w:r>
     </w:p>
     <w:p>
@@ -719,7 +627,7 @@
           <w:rFonts w:eastAsia="Times New Roman" w:cs="Arial"/>
           <w:noProof/>
           <w:szCs w:val="24"/>
-          <w:lang w:eastAsia="es-GT"/>
+          <w:lang w:val="es-ES" w:eastAsia="es-ES"/>
         </w:rPr>
         <w:drawing>
           <wp:inline distT="0" distB="0" distL="0" distR="0" wp14:anchorId="06324B1B" wp14:editId="5277F24C">
@@ -1269,7 +1177,7 @@
         <w:rPr>
           <w:rFonts w:eastAsia="Times New Roman" w:cs="Arial"/>
           <w:noProof/>
-          <w:lang w:eastAsia="es-GT"/>
+          <w:lang w:val="es-ES" w:eastAsia="es-ES"/>
         </w:rPr>
         <w:drawing>
           <wp:inline distT="0" distB="0" distL="0" distR="0">
@@ -1410,43 +1318,7 @@
           <w:highlight w:val="yellow"/>
           <w:lang w:val="es-ES" w:bidi="en-US"/>
         </w:rPr>
-        <w:t xml:space="preserve">Ing. Murphy </w:t>
-      </w:r>
-      <w:proofErr w:type="spellStart"/>
-      <w:r>
-        <w:rPr>
-          <w:rFonts w:eastAsia="Times New Roman" w:cs="Arial"/>
-          <w:highlight w:val="yellow"/>
-          <w:lang w:val="es-ES" w:bidi="en-US"/>
-        </w:rPr>
-        <w:t>Olympo</w:t>
-      </w:r>
-      <w:proofErr w:type="spellEnd"/>
-      <w:r>
-        <w:rPr>
-          <w:rFonts w:eastAsia="Times New Roman" w:cs="Arial"/>
-          <w:highlight w:val="yellow"/>
-          <w:lang w:val="es-ES" w:bidi="en-US"/>
-        </w:rPr>
-        <w:t xml:space="preserve"> </w:t>
-      </w:r>
-      <w:proofErr w:type="spellStart"/>
-      <w:r>
-        <w:rPr>
-          <w:rFonts w:eastAsia="Times New Roman" w:cs="Arial"/>
-          <w:highlight w:val="yellow"/>
-          <w:lang w:val="es-ES" w:bidi="en-US"/>
-        </w:rPr>
-        <w:t>Paiz</w:t>
-      </w:r>
-      <w:proofErr w:type="spellEnd"/>
-      <w:r>
-        <w:rPr>
-          <w:rFonts w:eastAsia="Times New Roman" w:cs="Arial"/>
-          <w:highlight w:val="yellow"/>
-          <w:lang w:val="es-ES" w:bidi="en-US"/>
-        </w:rPr>
-        <w:t xml:space="preserve"> Recinos</w:t>
+        <w:t>Ing. Murphy Olympo Paiz Recinos</w:t>
       </w:r>
     </w:p>
     <w:p>
@@ -1560,27 +1432,7 @@
           <w:highlight w:val="yellow"/>
           <w:lang w:bidi="en-US"/>
         </w:rPr>
-        <w:t xml:space="preserve">Inga. Elvia Miriam </w:t>
-      </w:r>
-      <w:proofErr w:type="spellStart"/>
-      <w:r>
-        <w:rPr>
-          <w:rFonts w:eastAsia="Times New Roman" w:cs="Arial"/>
-          <w:color w:val="000000"/>
-          <w:highlight w:val="yellow"/>
-          <w:lang w:bidi="en-US"/>
-        </w:rPr>
-        <w:t>Ruballos</w:t>
-      </w:r>
-      <w:proofErr w:type="spellEnd"/>
-      <w:r>
-        <w:rPr>
-          <w:rFonts w:eastAsia="Times New Roman" w:cs="Arial"/>
-          <w:color w:val="000000"/>
-          <w:highlight w:val="yellow"/>
-          <w:lang w:bidi="en-US"/>
-        </w:rPr>
-        <w:t xml:space="preserve"> Samayoa</w:t>
+        <w:t>Inga. Elvia Miriam Ruballos Samayoa</w:t>
       </w:r>
     </w:p>
     <w:p>
@@ -1627,27 +1479,7 @@
           <w:highlight w:val="yellow"/>
           <w:lang w:bidi="en-US"/>
         </w:rPr>
-        <w:t xml:space="preserve">Walter Rafael </w:t>
-      </w:r>
-      <w:proofErr w:type="spellStart"/>
-      <w:r>
-        <w:rPr>
-          <w:rFonts w:eastAsia="Times New Roman" w:cs="Arial"/>
-          <w:color w:val="000000"/>
-          <w:highlight w:val="yellow"/>
-          <w:lang w:bidi="en-US"/>
-        </w:rPr>
-        <w:t>Véliz</w:t>
-      </w:r>
-      <w:proofErr w:type="spellEnd"/>
-      <w:r>
-        <w:rPr>
-          <w:rFonts w:eastAsia="Times New Roman" w:cs="Arial"/>
-          <w:color w:val="000000"/>
-          <w:highlight w:val="yellow"/>
-          <w:lang w:bidi="en-US"/>
-        </w:rPr>
-        <w:t xml:space="preserve"> Muñoz</w:t>
+        <w:t>Walter Rafael Véliz Muñoz</w:t>
       </w:r>
     </w:p>
     <w:p>
@@ -1694,27 +1526,7 @@
           <w:highlight w:val="yellow"/>
           <w:lang w:bidi="en-US"/>
         </w:rPr>
-        <w:t xml:space="preserve">Sergio Alejandro </w:t>
-      </w:r>
-      <w:proofErr w:type="spellStart"/>
-      <w:r>
-        <w:rPr>
-          <w:rFonts w:eastAsia="Times New Roman" w:cs="Arial"/>
-          <w:color w:val="000000"/>
-          <w:highlight w:val="yellow"/>
-          <w:lang w:bidi="en-US"/>
-        </w:rPr>
-        <w:t>Donis</w:t>
-      </w:r>
-      <w:proofErr w:type="spellEnd"/>
-      <w:r>
-        <w:rPr>
-          <w:rFonts w:eastAsia="Times New Roman" w:cs="Arial"/>
-          <w:color w:val="000000"/>
-          <w:highlight w:val="yellow"/>
-          <w:lang w:bidi="en-US"/>
-        </w:rPr>
-        <w:t xml:space="preserve"> Soto</w:t>
+        <w:t>Sergio Alejandro Donis Soto</w:t>
       </w:r>
     </w:p>
     <w:p>
@@ -1841,43 +1653,7 @@
           <w:highlight w:val="yellow"/>
           <w:lang w:val="es-ES" w:bidi="en-US"/>
         </w:rPr>
-        <w:t xml:space="preserve">Ing. Murphy </w:t>
-      </w:r>
-      <w:proofErr w:type="spellStart"/>
-      <w:r>
-        <w:rPr>
-          <w:rFonts w:eastAsia="Times New Roman" w:cs="Arial"/>
-          <w:highlight w:val="yellow"/>
-          <w:lang w:val="es-ES" w:bidi="en-US"/>
-        </w:rPr>
-        <w:t>Olympo</w:t>
-      </w:r>
-      <w:proofErr w:type="spellEnd"/>
-      <w:r>
-        <w:rPr>
-          <w:rFonts w:eastAsia="Times New Roman" w:cs="Arial"/>
-          <w:highlight w:val="yellow"/>
-          <w:lang w:val="es-ES" w:bidi="en-US"/>
-        </w:rPr>
-        <w:t xml:space="preserve"> </w:t>
-      </w:r>
-      <w:proofErr w:type="spellStart"/>
-      <w:r>
-        <w:rPr>
-          <w:rFonts w:eastAsia="Times New Roman" w:cs="Arial"/>
-          <w:highlight w:val="yellow"/>
-          <w:lang w:val="es-ES" w:bidi="en-US"/>
-        </w:rPr>
-        <w:t>Paiz</w:t>
-      </w:r>
-      <w:proofErr w:type="spellEnd"/>
-      <w:r>
-        <w:rPr>
-          <w:rFonts w:eastAsia="Times New Roman" w:cs="Arial"/>
-          <w:highlight w:val="yellow"/>
-          <w:lang w:val="es-ES" w:bidi="en-US"/>
-        </w:rPr>
-        <w:t xml:space="preserve"> Recinos</w:t>
+        <w:t>Ing. Murphy Olympo Paiz Recinos</w:t>
       </w:r>
     </w:p>
     <w:p>
@@ -2053,23 +1829,13 @@
         </w:rPr>
         <w:tab/>
       </w:r>
-      <w:proofErr w:type="spellStart"/>
       <w:r>
         <w:rPr>
           <w:rFonts w:eastAsia="Times New Roman" w:cs="Arial"/>
           <w:highlight w:val="yellow"/>
           <w:lang w:val="es-ES" w:bidi="en-US"/>
         </w:rPr>
-        <w:t>Secretario</w:t>
-      </w:r>
-      <w:proofErr w:type="spellEnd"/>
-      <w:r>
-        <w:rPr>
-          <w:rFonts w:eastAsia="Times New Roman" w:cs="Arial"/>
-          <w:highlight w:val="yellow"/>
-          <w:lang w:val="es-ES" w:bidi="en-US"/>
-        </w:rPr>
-        <w:t xml:space="preserve"> JD cuando realizó su privado.</w:t>
+        <w:t>Secretario JD cuando realizó su privado.</w:t>
       </w:r>
       <w:bookmarkStart w:id="6" w:name="_Toc329600014"/>
     </w:p>
@@ -2349,25 +2115,7 @@
           <w:b/>
           <w:lang w:val="es-ES" w:bidi="en-US"/>
         </w:rPr>
-        <w:t xml:space="preserve">Ricardo Alejandro </w:t>
-      </w:r>
-      <w:proofErr w:type="spellStart"/>
-      <w:r>
-        <w:rPr>
-          <w:rFonts w:eastAsia="Times New Roman" w:cs="Arial"/>
-          <w:b/>
-          <w:lang w:val="es-ES" w:bidi="en-US"/>
-        </w:rPr>
-        <w:t>Cortéz</w:t>
-      </w:r>
-      <w:proofErr w:type="spellEnd"/>
-      <w:r>
-        <w:rPr>
-          <w:rFonts w:eastAsia="Times New Roman" w:cs="Arial"/>
-          <w:b/>
-          <w:lang w:val="es-ES" w:bidi="en-US"/>
-        </w:rPr>
-        <w:t xml:space="preserve"> Linares</w:t>
+        <w:t>Ricardo Alejandro Cortéz Linares</w:t>
       </w:r>
     </w:p>
     <w:p>
@@ -2390,43 +2138,7 @@
           <w:b/>
           <w:lang w:val="es-ES" w:bidi="en-US"/>
         </w:rPr>
-        <w:t xml:space="preserve">Ana </w:t>
-      </w:r>
-      <w:proofErr w:type="spellStart"/>
-      <w:r>
-        <w:rPr>
-          <w:rFonts w:eastAsia="Times New Roman" w:cs="Arial"/>
-          <w:b/>
-          <w:lang w:val="es-ES" w:bidi="en-US"/>
-        </w:rPr>
-        <w:t>Maythee</w:t>
-      </w:r>
-      <w:proofErr w:type="spellEnd"/>
-      <w:r>
-        <w:rPr>
-          <w:rFonts w:eastAsia="Times New Roman" w:cs="Arial"/>
-          <w:b/>
-          <w:lang w:val="es-ES" w:bidi="en-US"/>
-        </w:rPr>
-        <w:t xml:space="preserve"> </w:t>
-      </w:r>
-      <w:proofErr w:type="spellStart"/>
-      <w:r>
-        <w:rPr>
-          <w:rFonts w:eastAsia="Times New Roman" w:cs="Arial"/>
-          <w:b/>
-          <w:lang w:val="es-ES" w:bidi="en-US"/>
-        </w:rPr>
-        <w:t>Moino</w:t>
-      </w:r>
-      <w:proofErr w:type="spellEnd"/>
-      <w:r>
-        <w:rPr>
-          <w:rFonts w:eastAsia="Times New Roman" w:cs="Arial"/>
-          <w:b/>
-          <w:lang w:val="es-ES" w:bidi="en-US"/>
-        </w:rPr>
-        <w:t xml:space="preserve"> Arreola</w:t>
+        <w:t>Ana Maythee Moino Arreola</w:t>
       </w:r>
     </w:p>
     <w:p>
@@ -2449,18 +2161,8 @@
           <w:b/>
           <w:lang w:val="es-ES" w:bidi="en-US"/>
         </w:rPr>
-        <w:t xml:space="preserve">Gerson Daniel Xicón </w:t>
-      </w:r>
-      <w:proofErr w:type="spellStart"/>
-      <w:r>
-        <w:rPr>
-          <w:rFonts w:eastAsia="Times New Roman" w:cs="Arial"/>
-          <w:b/>
-          <w:lang w:val="es-ES" w:bidi="en-US"/>
-        </w:rPr>
-        <w:t>Semeyá</w:t>
-      </w:r>
-      <w:proofErr w:type="spellEnd"/>
+        <w:t>Gerson Daniel Xicón Semeyá</w:t>
+      </w:r>
     </w:p>
     <w:p>
       <w:pPr>
@@ -3314,7 +3016,6 @@
           <w:docGrid w:linePitch="360"/>
         </w:sectPr>
       </w:pPr>
-      <w:proofErr w:type="gramStart"/>
       <w:r>
         <w:rPr>
           <w:highlight w:val="yellow"/>
@@ -3322,7 +3023,6 @@
         </w:rPr>
         <w:t>Etc..</w:t>
       </w:r>
-      <w:proofErr w:type="gramEnd"/>
     </w:p>
     <w:p>
       <w:pPr>
@@ -4038,7 +3738,6 @@
           <w:lang w:val="es-ES"/>
         </w:rPr>
       </w:pPr>
-      <w:proofErr w:type="gramStart"/>
       <w:r>
         <w:rPr>
           <w:highlight w:val="yellow"/>
@@ -4046,7 +3745,6 @@
         </w:rPr>
         <w:t>Etc..</w:t>
       </w:r>
-      <w:proofErr w:type="gramEnd"/>
     </w:p>
     <w:p>
       <w:pPr>
@@ -6784,49 +6482,7 @@
         <w:rPr>
           <w:highlight w:val="yellow"/>
         </w:rPr>
-        <w:t xml:space="preserve">(Para actualizar índices: </w:t>
-      </w:r>
-      <w:proofErr w:type="spellStart"/>
-      <w:r>
-        <w:rPr>
-          <w:highlight w:val="yellow"/>
-        </w:rPr>
-        <w:t>Click</w:t>
-      </w:r>
-      <w:proofErr w:type="spellEnd"/>
-      <w:r>
-        <w:rPr>
-          <w:highlight w:val="yellow"/>
-        </w:rPr>
-        <w:t xml:space="preserve"> derecho sobre índice y </w:t>
-      </w:r>
-      <w:proofErr w:type="spellStart"/>
-      <w:r>
-        <w:rPr>
-          <w:highlight w:val="yellow"/>
-        </w:rPr>
-        <w:t>click</w:t>
-      </w:r>
-      <w:proofErr w:type="spellEnd"/>
-      <w:r>
-        <w:rPr>
-          <w:highlight w:val="yellow"/>
-        </w:rPr>
-        <w:t xml:space="preserve"> en actualizar campos. Seleccionar “Actualizar toda la tabla” y </w:t>
-      </w:r>
-      <w:proofErr w:type="spellStart"/>
-      <w:r>
-        <w:rPr>
-          <w:highlight w:val="yellow"/>
-        </w:rPr>
-        <w:t>click</w:t>
-      </w:r>
-      <w:proofErr w:type="spellEnd"/>
-      <w:r>
-        <w:rPr>
-          <w:highlight w:val="yellow"/>
-        </w:rPr>
-        <w:t xml:space="preserve"> en aceptar.)</w:t>
+        <w:t>(Para actualizar índices: Click derecho sobre índice y click en actualizar campos. Seleccionar “Actualizar toda la tabla” y click en aceptar.)</w:t>
       </w:r>
     </w:p>
     <w:p>
@@ -6956,25 +6612,7 @@
           <w:highlight w:val="yellow"/>
           <w:lang w:val="es-ES"/>
         </w:rPr>
-        <w:t>(</w:t>
-      </w:r>
-      <w:proofErr w:type="gramStart"/>
-      <w:r>
-        <w:rPr>
-          <w:b/>
-          <w:highlight w:val="yellow"/>
-          <w:lang w:val="es-ES"/>
-        </w:rPr>
-        <w:t>símbolo</w:t>
-      </w:r>
-      <w:proofErr w:type="gramEnd"/>
-      <w:r>
-        <w:rPr>
-          <w:b/>
-          <w:highlight w:val="yellow"/>
-          <w:lang w:val="es-ES"/>
-        </w:rPr>
-        <w:t>)</w:t>
+        <w:t>(símbolo)</w:t>
       </w:r>
       <w:r>
         <w:rPr>
@@ -7011,25 +6649,7 @@
           <w:highlight w:val="yellow"/>
           <w:lang w:val="es-ES"/>
         </w:rPr>
-        <w:t>(</w:t>
-      </w:r>
-      <w:proofErr w:type="gramStart"/>
-      <w:r>
-        <w:rPr>
-          <w:b/>
-          <w:highlight w:val="yellow"/>
-          <w:lang w:val="es-ES"/>
-        </w:rPr>
-        <w:t>símbolo</w:t>
-      </w:r>
-      <w:proofErr w:type="gramEnd"/>
-      <w:r>
-        <w:rPr>
-          <w:b/>
-          <w:highlight w:val="yellow"/>
-          <w:lang w:val="es-ES"/>
-        </w:rPr>
-        <w:t>)</w:t>
+        <w:t>(símbolo)</w:t>
       </w:r>
       <w:r>
         <w:rPr>
@@ -7067,7 +6687,6 @@
           <w:lang w:val="es-ES"/>
         </w:rPr>
       </w:pPr>
-      <w:proofErr w:type="gramStart"/>
       <w:r>
         <w:rPr>
           <w:b/>
@@ -7076,7 +6695,6 @@
         </w:rPr>
         <w:t>m</w:t>
       </w:r>
-      <w:proofErr w:type="gramEnd"/>
       <w:r>
         <w:rPr>
           <w:b/>
@@ -7157,8 +6775,6 @@
           <w:lang w:val="es-ES"/>
         </w:rPr>
       </w:pPr>
-      <w:proofErr w:type="spellStart"/>
-      <w:proofErr w:type="gramStart"/>
       <w:r>
         <w:rPr>
           <w:b/>
@@ -7167,8 +6783,6 @@
         </w:rPr>
         <w:t>nm</w:t>
       </w:r>
-      <w:proofErr w:type="spellEnd"/>
-      <w:proofErr w:type="gramEnd"/>
       <w:r>
         <w:rPr>
           <w:b/>
@@ -7401,23 +7015,7 @@
           <w:highlight w:val="yellow"/>
           <w:lang w:val="es-ES"/>
         </w:rPr>
-        <w:t xml:space="preserve">Nombres </w:t>
-      </w:r>
-      <w:proofErr w:type="gramStart"/>
-      <w:r>
-        <w:rPr>
-          <w:highlight w:val="yellow"/>
-          <w:lang w:val="es-ES"/>
-        </w:rPr>
-        <w:t>propios</w:t>
-      </w:r>
-      <w:proofErr w:type="gramEnd"/>
-      <w:r>
-        <w:rPr>
-          <w:highlight w:val="yellow"/>
-          <w:lang w:val="es-ES"/>
-        </w:rPr>
-        <w:t xml:space="preserve"> en otros idiomas no requieren cursiva.</w:t>
+        <w:t>Nombres propios en otros idiomas no requieren cursiva.</w:t>
       </w:r>
     </w:p>
     <w:p>
@@ -8351,10 +7949,11 @@
           <w:color w:val="000000"/>
           <w:szCs w:val="24"/>
         </w:rPr>
-        <w:t xml:space="preserve">En el caso de las carreras de Antropología y Arqueología por ser nuevas, no sufrieron mayores modificaciones, aunque por medio de procesos internos se realizaron readecuaciones a sus </w:t>
-      </w:r>
-      <w:proofErr w:type="spellStart"/>
-      <w:r>
+        <w:t>En el caso de las carreras de Antropología y Arqueología por ser nuevas, no sufrieron mayores modificaciones, aunque por medio de procesos internos se realizaron readecuaciones a sus pensa de estudios.</w:t>
+      </w:r>
+    </w:p>
+    <w:p>
+      <w:pPr>
         <w:rPr>
           <w:rStyle w:val="Textoennegrita"/>
           <w:rFonts w:cs="Arial"/>
@@ -8362,10 +7961,10 @@
           <w:color w:val="000000"/>
           <w:szCs w:val="24"/>
         </w:rPr>
-        <w:t>pensa</w:t>
-      </w:r>
-      <w:proofErr w:type="spellEnd"/>
-      <w:r>
+      </w:pPr>
+    </w:p>
+    <w:p>
+      <w:pPr>
         <w:rPr>
           <w:rStyle w:val="Textoennegrita"/>
           <w:rFonts w:cs="Arial"/>
@@ -8373,11 +7972,8 @@
           <w:color w:val="000000"/>
           <w:szCs w:val="24"/>
         </w:rPr>
-        <w:t xml:space="preserve"> de estudios.</w:t>
-      </w:r>
-    </w:p>
-    <w:p>
-      <w:pPr>
+      </w:pPr>
+      <w:r>
         <w:rPr>
           <w:rStyle w:val="Textoennegrita"/>
           <w:rFonts w:cs="Arial"/>
@@ -8385,7 +7981,8 @@
           <w:color w:val="000000"/>
           <w:szCs w:val="24"/>
         </w:rPr>
-      </w:pPr>
+        <w:t>Luchas estudiantiles de finales de 1977 y principios de 1978 condujeron a un proceso de reestructura de la carrera de Historia. Se cuestionaba el enfoque y orientación que se daba a sus estudios, que se veían como una prolongación de la formación impulsada en el antiguo departamento de Historia, en especial, falta de sustentación teórica y metodológica en la enseñanza de la Historia y las Ciencias Sociales.</w:t>
+      </w:r>
     </w:p>
     <w:p>
       <w:pPr>
@@ -8397,7 +7994,9 @@
           <w:szCs w:val="24"/>
         </w:rPr>
       </w:pPr>
-      <w:r>
+    </w:p>
+    <w:p>
+      <w:pPr>
         <w:rPr>
           <w:rStyle w:val="Textoennegrita"/>
           <w:rFonts w:cs="Arial"/>
@@ -8405,11 +8004,8 @@
           <w:color w:val="000000"/>
           <w:szCs w:val="24"/>
         </w:rPr>
-        <w:t>Luchas estudiantiles de finales de 1977 y principios de 1978 condujeron a un proceso de reestructura de la carrera de Historia. Se cuestionaba el enfoque y orientación que se daba a sus estudios, que se veían como una prolongación de la formación impulsada en el antiguo departamento de Historia, en especial, falta de sustentación teórica y metodológica en la enseñanza de la Historia y las Ciencias Sociales.</w:t>
-      </w:r>
-    </w:p>
-    <w:p>
-      <w:pPr>
+      </w:pPr>
+      <w:r>
         <w:rPr>
           <w:rStyle w:val="Textoennegrita"/>
           <w:rFonts w:cs="Arial"/>
@@ -8417,7 +8013,8 @@
           <w:color w:val="000000"/>
           <w:szCs w:val="24"/>
         </w:rPr>
-      </w:pPr>
+        <w:t>En febrero de 1978 se convocó a un Congreso de Reestructura que dio como resultado la creación de un nuevo pensum de Estudios, para la carrera de Historia. El mismo se implementó en forma inmediata, poniéndose en vigencia a partir del ciclo académico de 1979.</w:t>
+      </w:r>
     </w:p>
     <w:p>
       <w:pPr>
@@ -8429,7 +8026,9 @@
           <w:szCs w:val="24"/>
         </w:rPr>
       </w:pPr>
-      <w:r>
+    </w:p>
+    <w:p>
+      <w:pPr>
         <w:rPr>
           <w:rStyle w:val="Textoennegrita"/>
           <w:rFonts w:cs="Arial"/>
@@ -8437,11 +8036,8 @@
           <w:color w:val="000000"/>
           <w:szCs w:val="24"/>
         </w:rPr>
-        <w:t>En febrero de 1978 se convocó a un Congreso de Reestructura que dio como resultado la creación de un nuevo pensum de Estudios, para la carrera de Historia. El mismo se implementó en forma inmediata, poniéndose en vigencia a partir del ciclo académico de 1979.</w:t>
-      </w:r>
-    </w:p>
-    <w:p>
-      <w:pPr>
+      </w:pPr>
+      <w:r>
         <w:rPr>
           <w:rStyle w:val="Textoennegrita"/>
           <w:rFonts w:cs="Arial"/>
@@ -8449,7 +8045,8 @@
           <w:color w:val="000000"/>
           <w:szCs w:val="24"/>
         </w:rPr>
-      </w:pPr>
+        <w:t>El nuevo pensum rompió con el esquema anterior, en tanto, se fundamentó en el materialismo histórico. Sin embargo, la orientación científica de esa concepción no fue debidamente fundamentada y desarrollada, a la vez que se redujo al mínimo el estudio e implementación de otras corrientes del pensamiento histórico.</w:t>
+      </w:r>
     </w:p>
     <w:p>
       <w:pPr>
@@ -8461,7 +8058,9 @@
           <w:szCs w:val="24"/>
         </w:rPr>
       </w:pPr>
-      <w:r>
+    </w:p>
+    <w:p>
+      <w:pPr>
         <w:rPr>
           <w:rStyle w:val="Textoennegrita"/>
           <w:rFonts w:cs="Arial"/>
@@ -8469,11 +8068,8 @@
           <w:color w:val="000000"/>
           <w:szCs w:val="24"/>
         </w:rPr>
-        <w:t>El nuevo pensum rompió con el esquema anterior, en tanto, se fundamentó en el materialismo histórico. Sin embargo, la orientación científica de esa concepción no fue debidamente fundamentada y desarrollada, a la vez que se redujo al mínimo el estudio e implementación de otras corrientes del pensamiento histórico.</w:t>
-      </w:r>
-    </w:p>
-    <w:p>
-      <w:pPr>
+      </w:pPr>
+      <w:r>
         <w:rPr>
           <w:rStyle w:val="Textoennegrita"/>
           <w:rFonts w:cs="Arial"/>
@@ -8481,7 +8077,9 @@
           <w:color w:val="000000"/>
           <w:szCs w:val="24"/>
         </w:rPr>
-      </w:pPr>
+        <w:lastRenderedPageBreak/>
+        <w:t>Como producto del proceso de 1978, la dirigencia de la AEAAH (Asociación de Estudiantes de Antropología, Arqueología e historia) y el Área de Educación y Filosofía que existía en ese entonces, propusieron la realización del Primer Encuentro Nacional de Profesores y Estudiantes de Estudios Sociales, el cual se realizó en las instalaciones de la Escuela de Historia, durante el primer semestre de 1979.</w:t>
+      </w:r>
     </w:p>
     <w:p>
       <w:pPr>
@@ -8493,7 +8091,9 @@
           <w:szCs w:val="24"/>
         </w:rPr>
       </w:pPr>
-      <w:r>
+    </w:p>
+    <w:p>
+      <w:pPr>
         <w:rPr>
           <w:rStyle w:val="Textoennegrita"/>
           <w:rFonts w:cs="Arial"/>
@@ -8501,12 +8101,8 @@
           <w:color w:val="000000"/>
           <w:szCs w:val="24"/>
         </w:rPr>
-        <w:lastRenderedPageBreak/>
-        <w:t>Como producto del proceso de 1978, la dirigencia de la AEAAH (Asociación de Estudiantes de Antropología, Arqueología e historia) y el Área de Educación y Filosofía que existía en ese entonces, propusieron la realización del Primer Encuentro Nacional de Profesores y Estudiantes de Estudios Sociales, el cual se realizó en las instalaciones de la Escuela de Historia, durante el primer semestre de 1979.</w:t>
-      </w:r>
-    </w:p>
-    <w:p>
-      <w:pPr>
+      </w:pPr>
+      <w:r>
         <w:rPr>
           <w:rStyle w:val="Textoennegrita"/>
           <w:rFonts w:cs="Arial"/>
@@ -8514,7 +8110,8 @@
           <w:color w:val="000000"/>
           <w:szCs w:val="24"/>
         </w:rPr>
-      </w:pPr>
+        <w:t>Dicho encuentro tuvo como objetivo principal discutir la problemática de la enseñanza-aprendizaje de los Estudios Sociales, en la educación media del país y proponer soluciones para resolverla. Entre las propuestas destacan: la creación de un nuevo plan de estudios para el nivel medio, profesionalizar a los maestros en servicio y reorientar el enfoque en la enseñanza de la Historia y las Ciencias Sociales.</w:t>
+      </w:r>
     </w:p>
     <w:p>
       <w:pPr>
@@ -8526,6 +8123,16 @@
           <w:szCs w:val="24"/>
         </w:rPr>
       </w:pPr>
+    </w:p>
+    <w:p>
+      <w:pPr>
+        <w:rPr>
+          <w:rFonts w:cs="Arial"/>
+          <w:bCs/>
+          <w:color w:val="000000"/>
+          <w:szCs w:val="24"/>
+        </w:rPr>
+      </w:pPr>
       <w:r>
         <w:rPr>
           <w:rStyle w:val="Textoennegrita"/>
@@ -8534,8 +8141,18 @@
           <w:color w:val="000000"/>
           <w:szCs w:val="24"/>
         </w:rPr>
-        <w:t>Dicho encuentro tuvo como objetivo principal discutir la problemática de la enseñanza-aprendizaje de los Estudios Sociales, en la educación media del país y proponer soluciones para resolverla. Entre las propuestas destacan: la creación de un nuevo plan de estudios para el nivel medio, profesionalizar a los maestros en servicio y reorientar el enfoque en la enseñanza de la Historia y las Ciencias Sociales.</w:t>
-      </w:r>
+        <w:t>El encuentro fue un éxito.  La Escuela de Historia contó con el apoyo de las autoridades de nuestra Universidad y el Ministerio de Educación, contándose por primera vez, con la participación de representantes estudiantiles y profesores de la mayoría de establecimientos públicos y privados del nivel medio del país.</w:t>
+      </w:r>
+    </w:p>
+    <w:p>
+      <w:pPr>
+        <w:rPr>
+          <w:rFonts w:cs="Arial"/>
+          <w:bCs/>
+          <w:color w:val="000000"/>
+          <w:szCs w:val="24"/>
+        </w:rPr>
+      </w:pPr>
     </w:p>
     <w:p>
       <w:pPr>
@@ -8547,16 +8164,6 @@
           <w:szCs w:val="24"/>
         </w:rPr>
       </w:pPr>
-    </w:p>
-    <w:p>
-      <w:pPr>
-        <w:rPr>
-          <w:rFonts w:cs="Arial"/>
-          <w:bCs/>
-          <w:color w:val="000000"/>
-          <w:szCs w:val="24"/>
-        </w:rPr>
-      </w:pPr>
       <w:r>
         <w:rPr>
           <w:rStyle w:val="Textoennegrita"/>
@@ -8565,18 +8172,8 @@
           <w:color w:val="000000"/>
           <w:szCs w:val="24"/>
         </w:rPr>
-        <w:t>El encuentro fue un éxito.  La Escuela de Historia contó con el apoyo de las autoridades de nuestra Universidad y el Ministerio de Educación, contándose por primera vez, con la participación de representantes estudiantiles y profesores de la mayoría de establecimientos públicos y privados del nivel medio del país.</w:t>
-      </w:r>
-    </w:p>
-    <w:p>
-      <w:pPr>
-        <w:rPr>
-          <w:rFonts w:cs="Arial"/>
-          <w:bCs/>
-          <w:color w:val="000000"/>
-          <w:szCs w:val="24"/>
-        </w:rPr>
-      </w:pPr>
+        <w:t>Como producto de ese primer encuentro, se elaboró una propuesta de plan de estudios para la enseñanza de los Estudios Sociales en el nivel medio, que se complementaba con un plan de profesionalización para profesores de Estudios Sociales en servicio, para la cual se diseñó la propuesta respectiva; encargando a la  Escuela de Historia su planificación y ejecución.</w:t>
+      </w:r>
     </w:p>
     <w:p>
       <w:pPr>
@@ -8588,7 +8185,9 @@
           <w:szCs w:val="24"/>
         </w:rPr>
       </w:pPr>
-      <w:r>
+    </w:p>
+    <w:p>
+      <w:pPr>
         <w:rPr>
           <w:rStyle w:val="Textoennegrita"/>
           <w:rFonts w:cs="Arial"/>
@@ -8596,11 +8195,8 @@
           <w:color w:val="000000"/>
           <w:szCs w:val="24"/>
         </w:rPr>
-        <w:t>Como producto de ese primer encuentro, se elaboró una propuesta de plan de estudios para la enseñanza de los Estudios Sociales en el nivel medio, que se complementaba con un plan de profesionalización para profesores de Estudios Sociales en servicio, para la cual se diseñó la propuesta respectiva; encargando a la  Escuela de Historia su planificación y ejecución.</w:t>
-      </w:r>
-    </w:p>
-    <w:p>
-      <w:pPr>
+      </w:pPr>
+      <w:r>
         <w:rPr>
           <w:rStyle w:val="Textoennegrita"/>
           <w:rFonts w:cs="Arial"/>
@@ -8608,7 +8204,8 @@
           <w:color w:val="000000"/>
           <w:szCs w:val="24"/>
         </w:rPr>
-      </w:pPr>
+        <w:t>La coyuntura política que se vivió en esos años, no permitió la implementación del proyecto original, pero se puso en marcha el plan de profesionalización a partir del ciclo académico de 1980, lo que dio origen al Plan Sabatino de Profesorado de Enseñanza Media en Historia y Ciencias Sociales.</w:t>
+      </w:r>
     </w:p>
     <w:p>
       <w:pPr>
@@ -8620,7 +8217,9 @@
           <w:szCs w:val="24"/>
         </w:rPr>
       </w:pPr>
-      <w:r>
+    </w:p>
+    <w:p>
+      <w:pPr>
         <w:rPr>
           <w:rStyle w:val="Textoennegrita"/>
           <w:rFonts w:cs="Arial"/>
@@ -8628,11 +8227,8 @@
           <w:color w:val="000000"/>
           <w:szCs w:val="24"/>
         </w:rPr>
-        <w:t>La coyuntura política que se vivió en esos años, no permitió la implementación del proyecto original, pero se puso en marcha el plan de profesionalización a partir del ciclo académico de 1980, lo que dio origen al Plan Sabatino de Profesorado de Enseñanza Media en Historia y Ciencias Sociales.</w:t>
-      </w:r>
-    </w:p>
-    <w:p>
-      <w:pPr>
+      </w:pPr>
+      <w:r>
         <w:rPr>
           <w:rStyle w:val="Textoennegrita"/>
           <w:rFonts w:cs="Arial"/>
@@ -8640,7 +8236,8 @@
           <w:color w:val="000000"/>
           <w:szCs w:val="24"/>
         </w:rPr>
-      </w:pPr>
+        <w:t>El Plan Sabatino de Profesorado se ha convertido en una de las carreras más importantes de la Escuela de Historia. Sus egresados son demandados por los empleadores del sector público y privado. Además se ha constituido en un medio de retroalimentación de las carreras del plan diario en el ámbito de licenciaturas.</w:t>
+      </w:r>
     </w:p>
     <w:p>
       <w:pPr>
@@ -8652,7 +8249,9 @@
           <w:szCs w:val="24"/>
         </w:rPr>
       </w:pPr>
-      <w:r>
+    </w:p>
+    <w:p>
+      <w:pPr>
         <w:rPr>
           <w:rStyle w:val="Textoennegrita"/>
           <w:rFonts w:cs="Arial"/>
@@ -8660,11 +8259,8 @@
           <w:color w:val="000000"/>
           <w:szCs w:val="24"/>
         </w:rPr>
-        <w:t>El Plan Sabatino de Profesorado se ha convertido en una de las carreras más importantes de la Escuela de Historia. Sus egresados son demandados por los empleadores del sector público y privado. Además se ha constituido en un medio de retroalimentación de las carreras del plan diario en el ámbito de licenciaturas.</w:t>
-      </w:r>
-    </w:p>
-    <w:p>
-      <w:pPr>
+      </w:pPr>
+      <w:r>
         <w:rPr>
           <w:rStyle w:val="Textoennegrita"/>
           <w:rFonts w:cs="Arial"/>
@@ -8672,7 +8268,8 @@
           <w:color w:val="000000"/>
           <w:szCs w:val="24"/>
         </w:rPr>
-      </w:pPr>
+        <w:t>Desde el hemos asumido el reto por transformar la enseñanza de la historia y ciencias sociales del sistema educativo nacional, de cursos aburridos que se tienen como inútiles a otros con características distintas, dinámicos, en donde el estudiante se comprenda como sujeto y pueda explicar su sociedad. </w:t>
+      </w:r>
     </w:p>
     <w:p>
       <w:pPr>
@@ -8684,7 +8281,9 @@
           <w:szCs w:val="24"/>
         </w:rPr>
       </w:pPr>
-      <w:r>
+    </w:p>
+    <w:p>
+      <w:pPr>
         <w:rPr>
           <w:rStyle w:val="Textoennegrita"/>
           <w:rFonts w:cs="Arial"/>
@@ -8692,11 +8291,8 @@
           <w:color w:val="000000"/>
           <w:szCs w:val="24"/>
         </w:rPr>
-        <w:t>Desde el hemos asumido el reto por transformar la enseñanza de la historia y ciencias sociales del sistema educativo nacional, de cursos aburridos que se tienen como inútiles a otros con características distintas, dinámicos, en donde el estudiante se comprenda como sujeto y pueda explicar su sociedad. </w:t>
-      </w:r>
-    </w:p>
-    <w:p>
-      <w:pPr>
+      </w:pPr>
+      <w:r>
         <w:rPr>
           <w:rStyle w:val="Textoennegrita"/>
           <w:rFonts w:cs="Arial"/>
@@ -8704,7 +8300,8 @@
           <w:color w:val="000000"/>
           <w:szCs w:val="24"/>
         </w:rPr>
-      </w:pPr>
+        <w:t>Durante la década de 1980 a 1990, se realizaron procesos de reestructura en las carreras de Antropología y Arqueología, mismos que estuvieron enmarcados en el proceso general de Reestructura que en ese momento impulsaba la Asociación de Estudiantes Universitarios Oliverio Castañeda De León a nivel de la USAC.</w:t>
+      </w:r>
     </w:p>
     <w:p>
       <w:pPr>
@@ -8716,7 +8313,9 @@
           <w:szCs w:val="24"/>
         </w:rPr>
       </w:pPr>
-      <w:r>
+    </w:p>
+    <w:p>
+      <w:pPr>
         <w:rPr>
           <w:rStyle w:val="Textoennegrita"/>
           <w:rFonts w:cs="Arial"/>
@@ -8724,11 +8323,8 @@
           <w:color w:val="000000"/>
           <w:szCs w:val="24"/>
         </w:rPr>
-        <w:t>Durante la década de 1980 a 1990, se realizaron procesos de reestructura en las carreras de Antropología y Arqueología, mismos que estuvieron enmarcados en el proceso general de Reestructura que en ese momento impulsaba la Asociación de Estudiantes Universitarios Oliverio Castañeda De León a nivel de la USAC.</w:t>
-      </w:r>
-    </w:p>
-    <w:p>
-      <w:pPr>
+      </w:pPr>
+      <w:r>
         <w:rPr>
           <w:rStyle w:val="Textoennegrita"/>
           <w:rFonts w:cs="Arial"/>
@@ -8736,7 +8332,8 @@
           <w:color w:val="000000"/>
           <w:szCs w:val="24"/>
         </w:rPr>
-      </w:pPr>
+        <w:t>Estas carreras se vieron influenciadas por el movimiento estudiantil, logrando realizar algunos cambios curriculares que reorientaron su organización interna y modificaciones a los pensa de estudios; en los que se lograron avances, principalmente en la carrera de Antropología, donde se logró establecer el perfil del antropólogo y cambios en su red curricular.</w:t>
+      </w:r>
     </w:p>
     <w:p>
       <w:pPr>
@@ -8748,7 +8345,9 @@
           <w:szCs w:val="24"/>
         </w:rPr>
       </w:pPr>
-      <w:r>
+    </w:p>
+    <w:p>
+      <w:pPr>
         <w:rPr>
           <w:rStyle w:val="Textoennegrita"/>
           <w:rFonts w:cs="Arial"/>
@@ -8756,9 +8355,7 @@
           <w:color w:val="000000"/>
           <w:szCs w:val="24"/>
         </w:rPr>
-        <w:t xml:space="preserve">Estas carreras se vieron influenciadas por el movimiento estudiantil, logrando realizar algunos cambios curriculares que reorientaron su organización interna y modificaciones a los </w:t>
-      </w:r>
-      <w:proofErr w:type="spellStart"/>
+      </w:pPr>
       <w:r>
         <w:rPr>
           <w:rStyle w:val="Textoennegrita"/>
@@ -8767,9 +8364,8 @@
           <w:color w:val="000000"/>
           <w:szCs w:val="24"/>
         </w:rPr>
-        <w:t>pensa</w:t>
-      </w:r>
-      <w:proofErr w:type="spellEnd"/>
+        <w:t>En el año de 1998 el Consejo Superior Universitario aprobó la carrera de Técnico Universitario en Archivos, plan sabatino, iniciado la primera promoción en enero del año siguiente (1999). Con ello la Escuela de Historia reiteraba su compromiso con la recuperación de los acervos culturales del país, en particular, recuperación de la memoria históri</w:t>
+      </w:r>
       <w:r>
         <w:rPr>
           <w:rStyle w:val="Textoennegrita"/>
@@ -8778,7 +8374,7 @@
           <w:color w:val="000000"/>
           <w:szCs w:val="24"/>
         </w:rPr>
-        <w:t xml:space="preserve"> de estudios; en los que se lograron avances, principalmente en la carrera de Antropología, donde se logró establecer el perfil del antropólogo y cambios en su red curricular.</w:t>
+        <w:t>ca y acervos documentales.</w:t>
       </w:r>
     </w:p>
     <w:p>
@@ -8791,9 +8387,7 @@
           <w:szCs w:val="24"/>
         </w:rPr>
       </w:pPr>
-    </w:p>
-    <w:p>
-      <w:pPr>
+      <w:r>
         <w:rPr>
           <w:rStyle w:val="Textoennegrita"/>
           <w:rFonts w:cs="Arial"/>
@@ -8801,8 +8395,12 @@
           <w:color w:val="000000"/>
           <w:szCs w:val="24"/>
         </w:rPr>
-      </w:pPr>
-      <w:r>
+        <w:lastRenderedPageBreak/>
+        <w:t>La Escuela de Historia es en la actualidad la unidad académica rectora de los estudios de Licenciatura en Historia, Antropología, Arqueología, así como la carrera de Profesorado en Historia y Ciencias Sociales y Técnico Universitario en Archivos.</w:t>
+      </w:r>
+    </w:p>
+    <w:p>
+      <w:pPr>
         <w:rPr>
           <w:rStyle w:val="Textoennegrita"/>
           <w:rFonts w:cs="Arial"/>
@@ -8810,9 +8408,10 @@
           <w:color w:val="000000"/>
           <w:szCs w:val="24"/>
         </w:rPr>
-        <w:t>En el año de 1998 el Consejo Superior Universitario aprobó la carrera de Técnico Universitario en Archivos, plan sabatino, iniciado la primera promoción en enero del año siguiente (1999). Con ello la Escuela de Historia reiteraba su compromiso con la recuperación de los acervos culturales del país, en particular, recuperación de la memoria históri</w:t>
-      </w:r>
-      <w:r>
+      </w:pPr>
+    </w:p>
+    <w:p>
+      <w:pPr>
         <w:rPr>
           <w:rStyle w:val="Textoennegrita"/>
           <w:rFonts w:cs="Arial"/>
@@ -8820,11 +8419,8 @@
           <w:color w:val="000000"/>
           <w:szCs w:val="24"/>
         </w:rPr>
-        <w:t>ca y acervos documentales.</w:t>
-      </w:r>
-    </w:p>
-    <w:p>
-      <w:pPr>
+      </w:pPr>
+      <w:r>
         <w:rPr>
           <w:rStyle w:val="Textoennegrita"/>
           <w:rFonts w:cs="Arial"/>
@@ -8832,7 +8428,8 @@
           <w:color w:val="000000"/>
           <w:szCs w:val="24"/>
         </w:rPr>
-      </w:pPr>
+        <w:t xml:space="preserve">Los profesionales egresados se han convertido en un soporte fundamental, para la investigación, docencia, preservación y difusión de la Historia, Antropología y Arqueología. Muchos de ellos ocupan cargos importantes dentro de las unidades académicas de la Universidad de San Carlos de </w:t>
+      </w:r>
       <w:r>
         <w:rPr>
           <w:rStyle w:val="Textoennegrita"/>
@@ -8841,12 +8438,9 @@
           <w:color w:val="000000"/>
           <w:szCs w:val="24"/>
         </w:rPr>
-        <w:lastRenderedPageBreak/>
-        <w:t>La Escuela de Historia es en la actualidad la unidad académica rectora de los estudios de Licenciatura en Historia, Antropología, Arqueología, así como la carrera de Profesorado en Historia y Ciencias Sociales y Técnico Universitario en Archivos.</w:t>
-      </w:r>
-    </w:p>
-    <w:p>
-      <w:pPr>
+        <w:t>Guatemala</w:t>
+      </w:r>
+      <w:r>
         <w:rPr>
           <w:rStyle w:val="Textoennegrita"/>
           <w:rFonts w:cs="Arial"/>
@@ -8854,7 +8448,8 @@
           <w:color w:val="000000"/>
           <w:szCs w:val="24"/>
         </w:rPr>
-      </w:pPr>
+        <w:t>, y universidades privadas del país. También han destacado en instituciones no universitarias dedicadas al estudio y promoción de la historia y Ciencias Sociales.</w:t>
+      </w:r>
     </w:p>
     <w:p>
       <w:pPr>
@@ -8866,7 +8461,9 @@
           <w:szCs w:val="24"/>
         </w:rPr>
       </w:pPr>
-      <w:r>
+    </w:p>
+    <w:p>
+      <w:pPr>
         <w:rPr>
           <w:rStyle w:val="Textoennegrita"/>
           <w:rFonts w:cs="Arial"/>
@@ -8874,8 +8471,7 @@
           <w:color w:val="000000"/>
           <w:szCs w:val="24"/>
         </w:rPr>
-        <w:t xml:space="preserve">Los profesionales egresados se han convertido en un soporte fundamental, para la investigación, docencia, preservación y difusión de la Historia, Antropología y Arqueología. Muchos de ellos ocupan cargos importantes dentro de las unidades académicas de la Universidad de San Carlos de </w:t>
-      </w:r>
+      </w:pPr>
       <w:r>
         <w:rPr>
           <w:rStyle w:val="Textoennegrita"/>
@@ -8884,7 +8480,7 @@
           <w:color w:val="000000"/>
           <w:szCs w:val="24"/>
         </w:rPr>
-        <w:t>Guatemala</w:t>
+        <w:t xml:space="preserve">Trabajamos en la reestructura de nuestra Escuela, con el propósito de actualizar nuestras carreras a los nuevos tiempos y desarrollos de nuestras disciplinas científicas. </w:t>
       </w:r>
       <w:r>
         <w:rPr>
@@ -8894,11 +8490,9 @@
           <w:color w:val="000000"/>
           <w:szCs w:val="24"/>
         </w:rPr>
-        <w:t>, y universidades privadas del país. También han destacado en instituciones no universitarias dedicadas al estudio y promoción de la historia y Ciencias Sociales.</w:t>
-      </w:r>
-    </w:p>
-    <w:p>
-      <w:pPr>
+        <w:t>Conscientes</w:t>
+      </w:r>
+      <w:r>
         <w:rPr>
           <w:rStyle w:val="Textoennegrita"/>
           <w:rFonts w:cs="Arial"/>
@@ -8906,7 +8500,8 @@
           <w:color w:val="000000"/>
           <w:szCs w:val="24"/>
         </w:rPr>
-      </w:pPr>
+        <w:t xml:space="preserve"> de que la historia real, esa que construimos en nuestra vida cotidiana, se presenta, a los que como profesión escogimos estudiarla, en su complejidad. Una evolución con retrocesos, saltos, cambios de nivel y apertura de caminos. Ello, nos obliga a observar procesos en sus distintos ritmos de duración, con objetividad y rigor científico, características que se obtienen a instancias de una correcta formación académica.</w:t>
+      </w:r>
     </w:p>
     <w:p>
       <w:pPr>
@@ -8918,6 +8513,16 @@
           <w:szCs w:val="24"/>
         </w:rPr>
       </w:pPr>
+    </w:p>
+    <w:p>
+      <w:pPr>
+        <w:rPr>
+          <w:rFonts w:cs="Arial"/>
+          <w:bCs/>
+          <w:color w:val="000000"/>
+          <w:szCs w:val="24"/>
+        </w:rPr>
+      </w:pPr>
       <w:r>
         <w:rPr>
           <w:rStyle w:val="Textoennegrita"/>
@@ -8926,57 +8531,6 @@
           <w:color w:val="000000"/>
           <w:szCs w:val="24"/>
         </w:rPr>
-        <w:t xml:space="preserve">Trabajamos en la reestructura de nuestra Escuela, con el propósito de actualizar nuestras carreras a los nuevos tiempos y desarrollos de nuestras disciplinas científicas. </w:t>
-      </w:r>
-      <w:r>
-        <w:rPr>
-          <w:rStyle w:val="Textoennegrita"/>
-          <w:rFonts w:cs="Arial"/>
-          <w:b w:val="0"/>
-          <w:color w:val="000000"/>
-          <w:szCs w:val="24"/>
-        </w:rPr>
-        <w:t>Conscientes</w:t>
-      </w:r>
-      <w:r>
-        <w:rPr>
-          <w:rStyle w:val="Textoennegrita"/>
-          <w:rFonts w:cs="Arial"/>
-          <w:b w:val="0"/>
-          <w:color w:val="000000"/>
-          <w:szCs w:val="24"/>
-        </w:rPr>
-        <w:t xml:space="preserve"> de que la historia real, esa que construimos en nuestra vida cotidiana, se presenta, a los que como profesión escogimos estudiarla, en su complejidad. Una evolución con retrocesos, saltos, cambios de nivel y apertura de caminos. Ello, nos obliga a observar procesos en sus distintos ritmos de duración, con objetividad y rigor científico, características que se obtienen a instancias de una correcta formación académica.</w:t>
-      </w:r>
-    </w:p>
-    <w:p>
-      <w:pPr>
-        <w:rPr>
-          <w:rStyle w:val="Textoennegrita"/>
-          <w:rFonts w:cs="Arial"/>
-          <w:b w:val="0"/>
-          <w:color w:val="000000"/>
-          <w:szCs w:val="24"/>
-        </w:rPr>
-      </w:pPr>
-    </w:p>
-    <w:p>
-      <w:pPr>
-        <w:rPr>
-          <w:rFonts w:cs="Arial"/>
-          <w:bCs/>
-          <w:color w:val="000000"/>
-          <w:szCs w:val="24"/>
-        </w:rPr>
-      </w:pPr>
-      <w:r>
-        <w:rPr>
-          <w:rStyle w:val="Textoennegrita"/>
-          <w:rFonts w:cs="Arial"/>
-          <w:b w:val="0"/>
-          <w:color w:val="000000"/>
-          <w:szCs w:val="24"/>
-        </w:rPr>
         <w:t>Así, en el amanecer del nuevo milenio trabajamos por procurar una mejor Escuela, comprometidos con la academia y con nuestro pueblo.</w:t>
       </w:r>
       <w:r>
@@ -9374,13 +8928,7 @@
         <w:rPr>
           <w:lang w:val="es-ES"/>
         </w:rPr>
-        <w:t>Las necesidades que presenta actualmente la Escuela de Historia de automatizar los procesos para el control académico</w:t>
-      </w:r>
-      <w:r>
-        <w:rPr>
-          <w:lang w:val="es-ES"/>
-        </w:rPr>
-        <w:t xml:space="preserve"> son evidentes, pues todos estos procesos debieran ser </w:t>
+        <w:t xml:space="preserve">Las necesidades que presenta actualmente la Escuela de Historia de automatizar los procesos para el control académico son evidentes, pues todos estos procesos debieran ser </w:t>
       </w:r>
       <w:r>
         <w:rPr>
@@ -9393,19 +8941,7 @@
           <w:lang w:val="es-ES"/>
         </w:rPr>
         <w:lastRenderedPageBreak/>
-        <w:t xml:space="preserve">posible los distintos procesos en dichas unidades </w:t>
-      </w:r>
-      <w:r>
-        <w:rPr>
-          <w:lang w:val="es-ES"/>
-        </w:rPr>
-        <w:t>con un sistema genérico</w:t>
-      </w:r>
-      <w:r>
-        <w:rPr>
-          <w:lang w:val="es-ES"/>
-        </w:rPr>
-        <w:t>, que se adapte fácilmente a cada unidad.</w:t>
+        <w:t>posible los distintos procesos en dichas unidades con un sistema genérico, que se adapte fácilmente a cada unidad.</w:t>
       </w:r>
     </w:p>
     <w:p>
@@ -9466,25 +9002,8 @@
       <w:pPr>
         <w:pStyle w:val="NumeracinBibliografa"/>
       </w:pPr>
-      <w:proofErr w:type="spellStart"/>
-      <w:r>
-        <w:t>D</w:t>
-      </w:r>
-      <w:r>
-        <w:t>esasignación</w:t>
-      </w:r>
-      <w:proofErr w:type="spellEnd"/>
-      <w:r>
-        <w:t xml:space="preserve"> </w:t>
-      </w:r>
-      <w:r>
-        <w:t>de estudiantes</w:t>
-      </w:r>
-      <w:r>
-        <w:t xml:space="preserve"> </w:t>
-      </w:r>
-      <w:r>
-        <w:t>en ciclos regulares</w:t>
+      <w:r>
+        <w:t>Desasignación de estudiantes en ciclos regulares</w:t>
       </w:r>
     </w:p>
     <w:p>
@@ -9492,13 +9011,7 @@
         <w:pStyle w:val="NumeracinBibliografa"/>
       </w:pPr>
       <w:r>
-        <w:t xml:space="preserve">Asignación de </w:t>
-      </w:r>
-      <w:r>
-        <w:t>estudiantes</w:t>
-      </w:r>
-      <w:r>
-        <w:t xml:space="preserve"> en exámenes extraordinarios</w:t>
+        <w:t>Asignación de estudiantes en exámenes extraordinarios</w:t>
       </w:r>
     </w:p>
     <w:p>
@@ -9848,10 +9361,22 @@
           <w:shd w:val="clear" w:color="auto" w:fill="FFFFFF"/>
           <w:lang w:eastAsia="es-GT"/>
         </w:rPr>
-        <w:t>Por otro lado, se cuenta c</w:t>
-      </w:r>
-      <w:bookmarkStart w:id="40" w:name="_GoBack"/>
-      <w:bookmarkEnd w:id="40"/>
+        <w:t>Por otro lado, se cuenta con una página web utilizada exclusivamente para proporcionar material informativo a los estudiantes, y cuyo servidor se encuentra ubicado en el área de Procesamiento de datos, en el edificio de Rectoría de la Universidad San Carlos.</w:t>
+      </w:r>
+    </w:p>
+    <w:p>
+      <w:pPr>
+        <w:rPr>
+          <w:lang w:val="es-ES"/>
+        </w:rPr>
+      </w:pPr>
+    </w:p>
+    <w:p>
+      <w:pPr>
+        <w:rPr>
+          <w:lang w:val="es-ES"/>
+        </w:rPr>
+      </w:pPr>
       <w:r>
         <w:rPr>
           <w:rFonts w:eastAsia="Times New Roman" w:cs="Arial"/>
@@ -9860,30 +9385,6 @@
           <w:shd w:val="clear" w:color="auto" w:fill="FFFFFF"/>
           <w:lang w:eastAsia="es-GT"/>
         </w:rPr>
-        <w:t>on una página web utilizada exclusivamente para proporcionar material informativo a los estudiantes, y cuyo servidor se encuentra ubicado en el área de Procesamiento de datos, en el edificio de Rectoría de la Universidad San Carlos.</w:t>
-      </w:r>
-    </w:p>
-    <w:p>
-      <w:pPr>
-        <w:rPr>
-          <w:lang w:val="es-ES"/>
-        </w:rPr>
-      </w:pPr>
-    </w:p>
-    <w:p>
-      <w:pPr>
-        <w:rPr>
-          <w:lang w:val="es-ES"/>
-        </w:rPr>
-      </w:pPr>
-      <w:r>
-        <w:rPr>
-          <w:rFonts w:eastAsia="Times New Roman" w:cs="Arial"/>
-          <w:color w:val="222222"/>
-          <w:szCs w:val="24"/>
-          <w:shd w:val="clear" w:color="auto" w:fill="FFFFFF"/>
-          <w:lang w:eastAsia="es-GT"/>
-        </w:rPr>
         <w:t>En cada escuela o facultad, se tienen sistemas de control académico independientes.  Se busca unificarlos y convertirlos en un servicio centralizado, para que toda la información quede almacenada en un mismo lugar y sea de mayor beneficio para la universidad. Esto implica la creación de un sistema genérico, integrando a la Escuela de Historia en primer lugar.</w:t>
       </w:r>
     </w:p>
@@ -9939,11 +9440,11 @@
       <w:pPr>
         <w:pStyle w:val="Sub1"/>
       </w:pPr>
-      <w:bookmarkStart w:id="41" w:name="_Toc423815509"/>
+      <w:bookmarkStart w:id="40" w:name="_Toc423815509"/>
       <w:r>
         <w:t>Presentación de la solución del proyecto</w:t>
       </w:r>
-      <w:bookmarkEnd w:id="41"/>
+      <w:bookmarkEnd w:id="40"/>
     </w:p>
     <w:p>
       <w:pPr>
@@ -9994,9 +9495,26 @@
           <w:szCs w:val="24"/>
           <w:lang w:eastAsia="es-GT"/>
         </w:rPr>
-        <w:t xml:space="preserve">Al finalizar este proceso, se continuará añadiendo los módulos de Estandarización, </w:t>
-      </w:r>
-      <w:proofErr w:type="spellStart"/>
+        <w:t>Al finalizar este proceso, se continuará añadiendo los módulos de Estandarización, Parametrización, creación de usuarios, autenticación y permisos, administración de estudiantes, administración de catedráticos, asignación de estudiantes, ingreso de notas, creación y administración de facultades y escuelas, creación y administración de cursos, pensum, Integración de pago de exámenes extraordinarios y por último estará la migración del sistema de la Escuela de Historia.</w:t>
+      </w:r>
+    </w:p>
+    <w:p>
+      <w:pPr>
+        <w:rPr>
+          <w:rFonts w:ascii="Times New Roman" w:eastAsia="Times New Roman" w:hAnsi="Times New Roman" w:cs="Times New Roman"/>
+          <w:szCs w:val="24"/>
+          <w:lang w:eastAsia="es-GT"/>
+        </w:rPr>
+      </w:pPr>
+    </w:p>
+    <w:p>
+      <w:pPr>
+        <w:rPr>
+          <w:rFonts w:ascii="Times New Roman" w:eastAsia="Times New Roman" w:hAnsi="Times New Roman" w:cs="Times New Roman"/>
+          <w:szCs w:val="24"/>
+          <w:lang w:eastAsia="es-GT"/>
+        </w:rPr>
+      </w:pPr>
       <w:r>
         <w:rPr>
           <w:rFonts w:eastAsia="Times New Roman" w:cs="Arial"/>
@@ -10004,9 +9522,26 @@
           <w:szCs w:val="24"/>
           <w:lang w:eastAsia="es-GT"/>
         </w:rPr>
-        <w:t>Parametrización</w:t>
-      </w:r>
-      <w:proofErr w:type="spellEnd"/>
+        <w:t>Este sistema manejará diversos niveles de usuarios, con ello se logra segmentar la información que puede ser visible por cada tipo de usuario, y con ello manejar la seguridad de la información, además de permitir o denegar la utilización de ciertas funciones dentro del sitio web.</w:t>
+      </w:r>
+    </w:p>
+    <w:p>
+      <w:pPr>
+        <w:rPr>
+          <w:rFonts w:ascii="Times New Roman" w:eastAsia="Times New Roman" w:hAnsi="Times New Roman" w:cs="Times New Roman"/>
+          <w:szCs w:val="24"/>
+          <w:lang w:eastAsia="es-GT"/>
+        </w:rPr>
+      </w:pPr>
+    </w:p>
+    <w:p>
+      <w:pPr>
+        <w:rPr>
+          <w:rFonts w:ascii="Times New Roman" w:eastAsia="Times New Roman" w:hAnsi="Times New Roman" w:cs="Times New Roman"/>
+          <w:szCs w:val="24"/>
+          <w:lang w:eastAsia="es-GT"/>
+        </w:rPr>
+      </w:pPr>
       <w:r>
         <w:rPr>
           <w:rFonts w:eastAsia="Times New Roman" w:cs="Arial"/>
@@ -10014,13 +9549,13 @@
           <w:szCs w:val="24"/>
           <w:lang w:eastAsia="es-GT"/>
         </w:rPr>
-        <w:t>, creación de usuarios, autenticación y permisos, administración de estudiantes, administración de catedráticos, asignación de estudiantes, ingreso de notas, creación y administración de facultades y escuelas, creación y administración de cursos, pensum, Integración de pago de exámenes extraordinarios y por último estará la migración del sistema de la Escuela de Historia.</w:t>
-      </w:r>
-    </w:p>
-    <w:p>
-      <w:pPr>
-        <w:rPr>
-          <w:rFonts w:ascii="Times New Roman" w:eastAsia="Times New Roman" w:hAnsi="Times New Roman" w:cs="Times New Roman"/>
+        <w:t>El sistema también deberá validar que los estudiantes que sean ingresados en los cursos por parte de los tutores académicos se encuentren inscritos en el ciclo académico que esté transcurriendo; logrando con ello no ingresar información errónea en el sistema y no perder espacio de almacenamiento del sitio.</w:t>
+      </w:r>
+    </w:p>
+    <w:p>
+      <w:pPr>
+        <w:rPr>
+          <w:rFonts w:eastAsia="Times New Roman" w:cs="Arial"/>
           <w:szCs w:val="24"/>
           <w:lang w:eastAsia="es-GT"/>
         </w:rPr>
@@ -10029,9 +9564,8 @@
     <w:p>
       <w:pPr>
         <w:rPr>
-          <w:rFonts w:ascii="Times New Roman" w:eastAsia="Times New Roman" w:hAnsi="Times New Roman" w:cs="Times New Roman"/>
           <w:szCs w:val="24"/>
-          <w:lang w:eastAsia="es-GT"/>
+          <w:lang w:val="es-ES"/>
         </w:rPr>
       </w:pPr>
       <w:r>
@@ -10041,66 +9575,13 @@
           <w:szCs w:val="24"/>
           <w:lang w:eastAsia="es-GT"/>
         </w:rPr>
-        <w:t>Este sistema manejará diversos niveles de usuarios, con ello se logra segmentar la información que puede ser visible por cada tipo de usuario, y con ello manejar la seguridad de la información, además de permitir o denegar la utilización de ciertas funciones dentro del sitio web.</w:t>
-      </w:r>
-    </w:p>
-    <w:p>
-      <w:pPr>
-        <w:rPr>
-          <w:rFonts w:ascii="Times New Roman" w:eastAsia="Times New Roman" w:hAnsi="Times New Roman" w:cs="Times New Roman"/>
+        <w:t>El sistema de información resultante será flexible y capaz de adecuarse a los cambios, llevando un estándar de operaciones, de tal forma que pueda cambiar en el tiempo o bien ser utilizado por otra Unidad Académica, con necesidades operativas similares a las de la Escuela de Historia, realizando cambios mínimos a los parámetros generales del sistema para el acoplamiento de la Unidad Académica.</w:t>
+      </w:r>
+    </w:p>
+    <w:p>
+      <w:pPr>
+        <w:rPr>
           <w:szCs w:val="24"/>
-          <w:lang w:eastAsia="es-GT"/>
-        </w:rPr>
-      </w:pPr>
-    </w:p>
-    <w:p>
-      <w:pPr>
-        <w:rPr>
-          <w:rFonts w:ascii="Times New Roman" w:eastAsia="Times New Roman" w:hAnsi="Times New Roman" w:cs="Times New Roman"/>
-          <w:szCs w:val="24"/>
-          <w:lang w:eastAsia="es-GT"/>
-        </w:rPr>
-      </w:pPr>
-      <w:r>
-        <w:rPr>
-          <w:rFonts w:eastAsia="Times New Roman" w:cs="Arial"/>
-          <w:color w:val="000000"/>
-          <w:szCs w:val="24"/>
-          <w:lang w:eastAsia="es-GT"/>
-        </w:rPr>
-        <w:t>El sistema también deberá validar que los estudiantes que sean ingresados en los cursos por parte de los tutores académicos se encuentren inscritos en el ciclo académico que esté transcurriendo; logrando con ello no ingresar información errónea en el sistema y no perder espacio de almacenamiento del sitio.</w:t>
-      </w:r>
-    </w:p>
-    <w:p>
-      <w:pPr>
-        <w:rPr>
-          <w:rFonts w:eastAsia="Times New Roman" w:cs="Arial"/>
-          <w:szCs w:val="24"/>
-          <w:lang w:eastAsia="es-GT"/>
-        </w:rPr>
-      </w:pPr>
-    </w:p>
-    <w:p>
-      <w:pPr>
-        <w:rPr>
-          <w:szCs w:val="24"/>
-          <w:lang w:val="es-ES"/>
-        </w:rPr>
-      </w:pPr>
-      <w:r>
-        <w:rPr>
-          <w:rFonts w:eastAsia="Times New Roman" w:cs="Arial"/>
-          <w:color w:val="000000"/>
-          <w:szCs w:val="24"/>
-          <w:lang w:eastAsia="es-GT"/>
-        </w:rPr>
-        <w:t>El sistema de información resultante será flexible y capaz de adecuarse a los cambios, llevando un estándar de operaciones, de tal forma que pueda cambiar en el tiempo o bien ser utilizado por otra Unidad Académica, con necesidades operativas similares a las de la Escuela de Historia, realizando cambios mínimos a los parámetros generales del sistema para el acoplamiento de la Unidad Académica.</w:t>
-      </w:r>
-    </w:p>
-    <w:p>
-      <w:pPr>
-        <w:rPr>
-          <w:szCs w:val="24"/>
           <w:lang w:val="es-ES"/>
         </w:rPr>
       </w:pPr>
@@ -10109,11 +9590,11 @@
       <w:pPr>
         <w:pStyle w:val="Sub1"/>
       </w:pPr>
-      <w:bookmarkStart w:id="42" w:name="_Toc423815510"/>
+      <w:bookmarkStart w:id="41" w:name="_Toc423815510"/>
       <w:r>
         <w:t>Investigación preliminar para la solución del proyecto</w:t>
       </w:r>
-      <w:bookmarkEnd w:id="42"/>
+      <w:bookmarkEnd w:id="41"/>
     </w:p>
     <w:p>
       <w:pPr>
@@ -10147,11 +9628,11 @@
       <w:pPr>
         <w:pStyle w:val="Sub2"/>
       </w:pPr>
-      <w:bookmarkStart w:id="43" w:name="_Toc423815511"/>
+      <w:bookmarkStart w:id="42" w:name="_Toc423815511"/>
       <w:r>
         <w:t>Investigación: Facultad de Ciencias Medicas</w:t>
       </w:r>
-      <w:bookmarkEnd w:id="43"/>
+      <w:bookmarkEnd w:id="42"/>
     </w:p>
     <w:p>
       <w:pPr>
@@ -10426,15 +9907,7 @@
         <w:ind w:left="2124"/>
       </w:pPr>
       <w:r>
-        <w:t xml:space="preserve">Los alumnos poseen un sistema de </w:t>
-      </w:r>
-      <w:proofErr w:type="spellStart"/>
-      <w:r>
-        <w:t>repitencia</w:t>
-      </w:r>
-      <w:proofErr w:type="spellEnd"/>
-      <w:r>
-        <w:t xml:space="preserve"> el cual aplica desde el primer año, manejando secciones de la siguiente manera:</w:t>
+        <w:t>Los alumnos poseen un sistema de repitencia el cual aplica desde el primer año, manejando secciones de la siguiente manera:</w:t>
       </w:r>
     </w:p>
     <w:p>
@@ -10511,15 +9984,7 @@
       </w:r>
       <w:r>
         <w:lastRenderedPageBreak/>
-        <w:t xml:space="preserve">específico, y con esa información, control académico les asigna una sección.  Luego de esto, control académico publica un </w:t>
-      </w:r>
-      <w:proofErr w:type="spellStart"/>
-      <w:r>
-        <w:t>pdf</w:t>
-      </w:r>
-      <w:proofErr w:type="spellEnd"/>
-      <w:r>
-        <w:t xml:space="preserve"> con las secciones asignadas para cada alumno. Todo esto se realiza de forma virtual.</w:t>
+        <w:t>específico, y con esa información, control académico les asigna una sección.  Luego de esto, control académico publica un pdf con las secciones asignadas para cada alumno. Todo esto se realiza de forma virtual.</w:t>
       </w:r>
       <w:r>
         <w:br/>
@@ -10681,11 +10146,11 @@
       <w:pPr>
         <w:pStyle w:val="Sub2"/>
       </w:pPr>
-      <w:bookmarkStart w:id="44" w:name="_Toc423815512"/>
+      <w:bookmarkStart w:id="43" w:name="_Toc423815512"/>
       <w:r>
         <w:t>Investigación: Facultad de Odontología</w:t>
       </w:r>
-      <w:bookmarkEnd w:id="44"/>
+      <w:bookmarkEnd w:id="43"/>
     </w:p>
     <w:p>
       <w:pPr>
@@ -11675,11 +11140,11 @@
       <w:pPr>
         <w:pStyle w:val="Sub2"/>
       </w:pPr>
-      <w:bookmarkStart w:id="45" w:name="_Toc423815513"/>
+      <w:bookmarkStart w:id="44" w:name="_Toc423815513"/>
       <w:r>
         <w:t>Investigación: Escuela de Ciencias Psicológicas</w:t>
       </w:r>
-      <w:bookmarkEnd w:id="45"/>
+      <w:bookmarkEnd w:id="44"/>
     </w:p>
     <w:p>
       <w:pPr>
@@ -12020,15 +11485,7 @@
         <w:ind w:left="1800"/>
       </w:pPr>
       <w:r>
-        <w:t xml:space="preserve">Profesorado Enseñanza Media – Integrativa (código </w:t>
-      </w:r>
-      <w:proofErr w:type="spellStart"/>
-      <w:r>
-        <w:t>PEMPsI</w:t>
-      </w:r>
-      <w:proofErr w:type="spellEnd"/>
-      <w:r>
-        <w:t>)</w:t>
+        <w:t>Profesorado Enseñanza Media – Integrativa (código PEMPsI)</w:t>
       </w:r>
     </w:p>
     <w:p>
@@ -12042,15 +11499,7 @@
         <w:ind w:left="1800"/>
       </w:pPr>
       <w:r>
-        <w:t xml:space="preserve">Profesorado Enseñanza Media – Administrativa (código </w:t>
-      </w:r>
-      <w:proofErr w:type="spellStart"/>
-      <w:r>
-        <w:t>PEMPsA</w:t>
-      </w:r>
-      <w:proofErr w:type="spellEnd"/>
-      <w:r>
-        <w:t>)</w:t>
+        <w:t>Profesorado Enseñanza Media – Administrativa (código PEMPsA)</w:t>
       </w:r>
     </w:p>
     <w:p>
@@ -12064,15 +11513,7 @@
         <w:ind w:left="1800"/>
       </w:pPr>
       <w:r>
-        <w:t xml:space="preserve">Profesorado Enseñanza Media – Psicopedagogía (código </w:t>
-      </w:r>
-      <w:proofErr w:type="spellStart"/>
-      <w:r>
-        <w:t>PEMPsP</w:t>
-      </w:r>
-      <w:proofErr w:type="spellEnd"/>
-      <w:r>
-        <w:t>)</w:t>
+        <w:t>Profesorado Enseñanza Media – Psicopedagogía (código PEMPsP)</w:t>
       </w:r>
     </w:p>
     <w:p>
@@ -12578,15 +12019,7 @@
         <w:ind w:left="1080"/>
       </w:pPr>
       <w:r>
-        <w:t xml:space="preserve">Los alumnos poseen un sistema de </w:t>
-      </w:r>
-      <w:proofErr w:type="spellStart"/>
-      <w:r>
-        <w:t>repitencia</w:t>
-      </w:r>
-      <w:proofErr w:type="spellEnd"/>
-      <w:r>
-        <w:t xml:space="preserve"> el cual aplica desde el primer semestre, manejando secciones de la siguiente manera:</w:t>
+        <w:t>Los alumnos poseen un sistema de repitencia el cual aplica desde el primer semestre, manejando secciones de la siguiente manera:</w:t>
       </w:r>
     </w:p>
     <w:p>
@@ -12652,15 +12085,7 @@
         <w:ind w:left="1080"/>
       </w:pPr>
       <w:r>
-        <w:t xml:space="preserve">De tal forma que la </w:t>
-      </w:r>
-      <w:proofErr w:type="spellStart"/>
-      <w:r>
-        <w:t>repitencia</w:t>
-      </w:r>
-      <w:proofErr w:type="spellEnd"/>
-      <w:r>
-        <w:t xml:space="preserve"> cuenta como </w:t>
+        <w:t xml:space="preserve">De tal forma que la repitencia cuenta como </w:t>
       </w:r>
       <w:r>
         <w:rPr>
@@ -12693,15 +12118,7 @@
         <w:t xml:space="preserve">”, </w:t>
       </w:r>
       <w:r>
-        <w:t xml:space="preserve">y dado que las secciones están preestablecidas, la asignación de cursos se basa en la ley de </w:t>
-      </w:r>
-      <w:proofErr w:type="spellStart"/>
-      <w:r>
-        <w:t>repitencia</w:t>
-      </w:r>
-      <w:proofErr w:type="spellEnd"/>
-      <w:r>
-        <w:t xml:space="preserve"> que se maneja en la escuela, haciendo imposible que un alumno pueda adelantar cursos o asignarse cursos de semestres distintos.</w:t>
+        <w:t>y dado que las secciones están preestablecidas, la asignación de cursos se basa en la ley de repitencia que se maneja en la escuela, haciendo imposible que un alumno pueda adelantar cursos o asignarse cursos de semestres distintos.</w:t>
       </w:r>
       <w:r>
         <w:t xml:space="preserve"> Esta regla tiene una única excepción que aplica a los estudiantes que estudian únicamente la licenciatura, dado que los cursos de licenciatura están </w:t>
@@ -12728,15 +12145,7 @@
         </w:rPr>
       </w:pPr>
       <w:r>
-        <w:t xml:space="preserve">El proceso de asignación actualmente se realiza de forma manual, donde los alumnos llenan una boleta y la entregan en control académico para que estos verifiquen los datos y los asignen en la sección correspondiente según lo descrito anteriormente con respecto a la </w:t>
-      </w:r>
-      <w:proofErr w:type="spellStart"/>
-      <w:r>
-        <w:t>repitencia</w:t>
-      </w:r>
-      <w:proofErr w:type="spellEnd"/>
-      <w:r>
-        <w:t>.</w:t>
+        <w:t>El proceso de asignación actualmente se realiza de forma manual, donde los alumnos llenan una boleta y la entregan en control académico para que estos verifiquen los datos y los asignen en la sección correspondiente según lo descrito anteriormente con respecto a la repitencia.</w:t>
       </w:r>
     </w:p>
     <w:p>
@@ -12863,11 +12272,11 @@
       <w:pPr>
         <w:pStyle w:val="Sub2"/>
       </w:pPr>
-      <w:bookmarkStart w:id="46" w:name="_Toc423815514"/>
+      <w:bookmarkStart w:id="45" w:name="_Toc423815514"/>
       <w:r>
         <w:t>Investigación: Escuela de Historia</w:t>
       </w:r>
-      <w:bookmarkEnd w:id="46"/>
+      <w:bookmarkEnd w:id="45"/>
     </w:p>
     <w:p>
       <w:pPr>
@@ -14964,9 +14373,38 @@
     </w:p>
     <w:p>
       <w:pPr>
+        <w:rPr>
+          <w:lang w:val="es-ES"/>
+        </w:rPr>
+      </w:pPr>
+    </w:p>
+    <w:p>
+      <w:pPr>
+        <w:rPr>
+          <w:lang w:val="es-ES"/>
+        </w:rPr>
+      </w:pPr>
+    </w:p>
+    <w:p>
+      <w:pPr>
+        <w:rPr>
+          <w:lang w:val="es-ES"/>
+        </w:rPr>
+      </w:pPr>
+    </w:p>
+    <w:p>
+      <w:pPr>
+        <w:rPr>
+          <w:lang w:val="es-ES"/>
+        </w:rPr>
+      </w:pPr>
+    </w:p>
+    <w:p>
+      <w:pPr>
         <w:pStyle w:val="Sub1"/>
       </w:pPr>
       <w:r>
+        <w:lastRenderedPageBreak/>
         <w:t>Beneficios del proyecto</w:t>
       </w:r>
     </w:p>
@@ -15014,7 +14452,6 @@
         <w:rPr>
           <w:rFonts w:ascii="Calibri" w:eastAsia="Calibri" w:hAnsi="Calibri" w:cs="Calibri"/>
         </w:rPr>
-        <w:lastRenderedPageBreak/>
         <w:t>Reducción de errores.</w:t>
       </w:r>
     </w:p>
@@ -15108,80 +14545,1845 @@
     </w:p>
     <w:p>
       <w:pPr>
-        <w:rPr>
-          <w:lang w:val="es-ES"/>
-        </w:rPr>
-      </w:pPr>
-    </w:p>
-    <w:p>
-      <w:pPr>
-        <w:rPr>
-          <w:lang w:val="es-ES"/>
-        </w:rPr>
-      </w:pPr>
-    </w:p>
-    <w:p>
-      <w:pPr>
-        <w:rPr>
-          <w:lang w:val="es-ES"/>
-        </w:rPr>
-      </w:pPr>
-    </w:p>
-    <w:p>
-      <w:pPr>
-        <w:rPr>
-          <w:lang w:val="es-ES"/>
-        </w:rPr>
-      </w:pPr>
-    </w:p>
-    <w:p>
-      <w:pPr>
-        <w:rPr>
-          <w:lang w:val="es-ES"/>
-        </w:rPr>
-      </w:pPr>
-    </w:p>
-    <w:p>
-      <w:pPr>
-        <w:rPr>
-          <w:lang w:val="es-ES"/>
-        </w:rPr>
-      </w:pPr>
-    </w:p>
-    <w:p>
-      <w:pPr>
-        <w:rPr>
-          <w:lang w:val="es-ES"/>
-        </w:rPr>
-      </w:pPr>
-    </w:p>
-    <w:p>
-      <w:pPr>
-        <w:rPr>
-          <w:lang w:val="es-ES"/>
-        </w:rPr>
-      </w:pPr>
-    </w:p>
-    <w:p>
-      <w:pPr>
-        <w:rPr>
-          <w:lang w:val="es-ES"/>
-        </w:rPr>
-      </w:pPr>
-    </w:p>
-    <w:p>
-      <w:pPr>
-        <w:rPr>
-          <w:lang w:val="es-ES"/>
-        </w:rPr>
-      </w:pPr>
-    </w:p>
-    <w:p>
-      <w:pPr>
-        <w:rPr>
-          <w:lang w:val="es-ES"/>
-        </w:rPr>
-      </w:pPr>
+        <w:pStyle w:val="Sub1"/>
+      </w:pPr>
+      <w:r>
+        <w:t>Base de datos PostgreSQL 9.4.1</w:t>
+      </w:r>
+    </w:p>
+    <w:p>
+      <w:pPr>
+        <w:pStyle w:val="Sub2"/>
+        <w:numPr>
+          <w:ilvl w:val="2"/>
+          <w:numId w:val="16"/>
+        </w:numPr>
+      </w:pPr>
+      <w:r>
+        <w:t>Características</w:t>
+      </w:r>
+    </w:p>
+    <w:p>
+      <w:pPr>
+        <w:ind w:left="567" w:firstLine="0"/>
+        <w:rPr>
+          <w:lang w:val="es-ES"/>
+        </w:rPr>
+      </w:pPr>
+      <w:r>
+        <w:rPr>
+          <w:lang w:val="es-ES"/>
+        </w:rPr>
+        <w:t>PostgreSQL es un Sistema de gestión de bases de datos relacional orientado a objetos y libre, publicado bajo la licencia BSD.</w:t>
+      </w:r>
+    </w:p>
+    <w:p>
+      <w:pPr>
+        <w:rPr>
+          <w:lang w:val="es-ES"/>
+        </w:rPr>
+      </w:pPr>
+    </w:p>
+    <w:p>
+      <w:pPr>
+        <w:pStyle w:val="Prrafodelista"/>
+        <w:numPr>
+          <w:ilvl w:val="0"/>
+          <w:numId w:val="35"/>
+        </w:numPr>
+        <w:rPr>
+          <w:lang w:val="es-ES"/>
+        </w:rPr>
+      </w:pPr>
+      <w:r>
+        <w:rPr>
+          <w:lang w:val="es-ES"/>
+        </w:rPr>
+        <w:t>Es una base de datos 100% ACID</w:t>
+      </w:r>
+    </w:p>
+    <w:p>
+      <w:pPr>
+        <w:pStyle w:val="Prrafodelista"/>
+        <w:numPr>
+          <w:ilvl w:val="0"/>
+          <w:numId w:val="35"/>
+        </w:numPr>
+        <w:rPr>
+          <w:lang w:val="es-ES"/>
+        </w:rPr>
+      </w:pPr>
+      <w:r>
+        <w:rPr>
+          <w:lang w:val="es-ES"/>
+        </w:rPr>
+        <w:t>Incluye herencia entre tablas</w:t>
+      </w:r>
+    </w:p>
+    <w:p>
+      <w:pPr>
+        <w:pStyle w:val="Prrafodelista"/>
+        <w:numPr>
+          <w:ilvl w:val="0"/>
+          <w:numId w:val="35"/>
+        </w:numPr>
+        <w:rPr>
+          <w:lang w:val="es-ES"/>
+        </w:rPr>
+      </w:pPr>
+      <w:r>
+        <w:rPr>
+          <w:lang w:val="es-ES"/>
+        </w:rPr>
+        <w:t>Permite c</w:t>
+      </w:r>
+      <w:r>
+        <w:rPr>
+          <w:lang w:val="es-ES"/>
+        </w:rPr>
+        <w:t>opias de seguridad en caliente (Online/hot backups)</w:t>
+      </w:r>
+    </w:p>
+    <w:p>
+      <w:pPr>
+        <w:pStyle w:val="Prrafodelista"/>
+        <w:numPr>
+          <w:ilvl w:val="0"/>
+          <w:numId w:val="35"/>
+        </w:numPr>
+        <w:rPr>
+          <w:lang w:val="es-ES"/>
+        </w:rPr>
+      </w:pPr>
+      <w:r>
+        <w:rPr>
+          <w:lang w:val="es-ES"/>
+        </w:rPr>
+        <w:t>Unicode</w:t>
+      </w:r>
+    </w:p>
+    <w:p>
+      <w:pPr>
+        <w:pStyle w:val="Prrafodelista"/>
+        <w:numPr>
+          <w:ilvl w:val="0"/>
+          <w:numId w:val="35"/>
+        </w:numPr>
+        <w:rPr>
+          <w:lang w:val="es-ES"/>
+        </w:rPr>
+      </w:pPr>
+      <w:r>
+        <w:rPr>
+          <w:lang w:val="es-ES"/>
+        </w:rPr>
+        <w:t>Juegos de caracteres internacionales</w:t>
+      </w:r>
+    </w:p>
+    <w:p>
+      <w:pPr>
+        <w:pStyle w:val="Prrafodelista"/>
+        <w:numPr>
+          <w:ilvl w:val="0"/>
+          <w:numId w:val="35"/>
+        </w:numPr>
+        <w:rPr>
+          <w:lang w:val="es-ES"/>
+        </w:rPr>
+      </w:pPr>
+      <w:r>
+        <w:rPr>
+          <w:lang w:val="es-ES"/>
+        </w:rPr>
+        <w:t>Regionalización por columna</w:t>
+      </w:r>
+    </w:p>
+    <w:p>
+      <w:pPr>
+        <w:pStyle w:val="Prrafodelista"/>
+        <w:numPr>
+          <w:ilvl w:val="0"/>
+          <w:numId w:val="35"/>
+        </w:numPr>
+        <w:rPr>
+          <w:lang w:val="es-ES"/>
+        </w:rPr>
+      </w:pPr>
+      <w:r>
+        <w:rPr>
+          <w:lang w:val="es-ES"/>
+        </w:rPr>
+        <w:t>Multi-Version Concurrency Control (MVCC)</w:t>
+      </w:r>
+    </w:p>
+    <w:p>
+      <w:pPr>
+        <w:pStyle w:val="Prrafodelista"/>
+        <w:numPr>
+          <w:ilvl w:val="0"/>
+          <w:numId w:val="35"/>
+        </w:numPr>
+        <w:rPr>
+          <w:lang w:val="es-ES"/>
+        </w:rPr>
+      </w:pPr>
+      <w:r>
+        <w:rPr>
+          <w:lang w:val="es-ES"/>
+        </w:rPr>
+        <w:t>Multiples métodos de autentificación</w:t>
+      </w:r>
+    </w:p>
+    <w:p>
+      <w:pPr>
+        <w:pStyle w:val="Prrafodelista"/>
+        <w:numPr>
+          <w:ilvl w:val="0"/>
+          <w:numId w:val="35"/>
+        </w:numPr>
+        <w:rPr>
+          <w:lang w:val="es-ES"/>
+        </w:rPr>
+      </w:pPr>
+      <w:r>
+        <w:rPr>
+          <w:lang w:val="es-ES"/>
+        </w:rPr>
+        <w:t>Acceso encriptado via SSL</w:t>
+      </w:r>
+    </w:p>
+    <w:p>
+      <w:pPr>
+        <w:pStyle w:val="Prrafodelista"/>
+        <w:numPr>
+          <w:ilvl w:val="0"/>
+          <w:numId w:val="35"/>
+        </w:numPr>
+        <w:rPr>
+          <w:lang w:val="es-ES"/>
+        </w:rPr>
+      </w:pPr>
+      <w:r>
+        <w:rPr>
+          <w:lang w:val="es-ES"/>
+        </w:rPr>
+        <w:t>SE-postgres</w:t>
+      </w:r>
+    </w:p>
+    <w:p>
+      <w:pPr>
+        <w:pStyle w:val="Prrafodelista"/>
+        <w:numPr>
+          <w:ilvl w:val="0"/>
+          <w:numId w:val="35"/>
+        </w:numPr>
+        <w:rPr>
+          <w:lang w:val="es-ES"/>
+        </w:rPr>
+      </w:pPr>
+      <w:r>
+        <w:rPr>
+          <w:lang w:val="es-ES"/>
+        </w:rPr>
+        <w:t>Completa documentación</w:t>
+      </w:r>
+    </w:p>
+    <w:p>
+      <w:pPr>
+        <w:pStyle w:val="Prrafodelista"/>
+        <w:numPr>
+          <w:ilvl w:val="0"/>
+          <w:numId w:val="35"/>
+        </w:numPr>
+        <w:rPr>
+          <w:lang w:val="es-ES"/>
+        </w:rPr>
+      </w:pPr>
+      <w:r>
+        <w:rPr>
+          <w:lang w:val="es-ES"/>
+        </w:rPr>
+        <w:t>Licencia BSD</w:t>
+      </w:r>
+    </w:p>
+    <w:p>
+      <w:pPr>
+        <w:pStyle w:val="Prrafodelista"/>
+        <w:numPr>
+          <w:ilvl w:val="0"/>
+          <w:numId w:val="35"/>
+        </w:numPr>
+        <w:ind w:left="1418" w:hanging="338"/>
+        <w:rPr>
+          <w:lang w:val="es-ES"/>
+        </w:rPr>
+      </w:pPr>
+      <w:r>
+        <w:rPr>
+          <w:lang w:val="es-ES"/>
+        </w:rPr>
+        <w:t>Alta concurrencia</w:t>
+      </w:r>
+    </w:p>
+    <w:p>
+      <w:pPr>
+        <w:pStyle w:val="Prrafodelista"/>
+        <w:numPr>
+          <w:ilvl w:val="0"/>
+          <w:numId w:val="35"/>
+        </w:numPr>
+        <w:ind w:left="1418" w:hanging="338"/>
+        <w:rPr>
+          <w:lang w:val="es-ES"/>
+        </w:rPr>
+      </w:pPr>
+      <w:r>
+        <w:rPr>
+          <w:lang w:val="es-ES"/>
+        </w:rPr>
+        <w:t>Multiplataforma</w:t>
+      </w:r>
+    </w:p>
+    <w:p>
+      <w:pPr>
+        <w:pStyle w:val="Sub2"/>
+        <w:numPr>
+          <w:ilvl w:val="2"/>
+          <w:numId w:val="16"/>
+        </w:numPr>
+      </w:pPr>
+      <w:r>
+        <w:lastRenderedPageBreak/>
+        <w:t>Ventajas</w:t>
+      </w:r>
+    </w:p>
+    <w:p>
+      <w:pPr>
+        <w:pStyle w:val="Prrafodelista"/>
+        <w:numPr>
+          <w:ilvl w:val="0"/>
+          <w:numId w:val="35"/>
+        </w:numPr>
+        <w:rPr>
+          <w:lang w:val="es-ES"/>
+        </w:rPr>
+      </w:pPr>
+      <w:r>
+        <w:rPr>
+          <w:lang w:val="es-ES"/>
+        </w:rPr>
+        <w:t>Ampliamente popular - Ideal para tecnologias Web.</w:t>
+      </w:r>
+    </w:p>
+    <w:p>
+      <w:pPr>
+        <w:pStyle w:val="Prrafodelista"/>
+        <w:numPr>
+          <w:ilvl w:val="0"/>
+          <w:numId w:val="35"/>
+        </w:numPr>
+        <w:rPr>
+          <w:lang w:val="es-ES"/>
+        </w:rPr>
+      </w:pPr>
+      <w:r>
+        <w:rPr>
+          <w:lang w:val="es-ES"/>
+        </w:rPr>
+        <w:t>Fácil de Administrar.</w:t>
+      </w:r>
+    </w:p>
+    <w:p>
+      <w:pPr>
+        <w:pStyle w:val="Prrafodelista"/>
+        <w:numPr>
+          <w:ilvl w:val="0"/>
+          <w:numId w:val="35"/>
+        </w:numPr>
+        <w:rPr>
+          <w:lang w:val="es-ES"/>
+        </w:rPr>
+      </w:pPr>
+      <w:r>
+        <w:rPr>
+          <w:lang w:val="es-ES"/>
+        </w:rPr>
+        <w:t>Su sintaxis SQL es estándar y fácil de aprender.</w:t>
+      </w:r>
+    </w:p>
+    <w:p>
+      <w:pPr>
+        <w:pStyle w:val="Prrafodelista"/>
+        <w:numPr>
+          <w:ilvl w:val="0"/>
+          <w:numId w:val="35"/>
+        </w:numPr>
+        <w:rPr>
+          <w:lang w:val="es-ES"/>
+        </w:rPr>
+      </w:pPr>
+      <w:r>
+        <w:rPr>
+          <w:lang w:val="es-ES"/>
+        </w:rPr>
+        <w:t>Multiplataforma.</w:t>
+      </w:r>
+    </w:p>
+    <w:p>
+      <w:pPr>
+        <w:pStyle w:val="Prrafodelista"/>
+        <w:numPr>
+          <w:ilvl w:val="0"/>
+          <w:numId w:val="35"/>
+        </w:numPr>
+        <w:rPr>
+          <w:lang w:val="es-ES"/>
+        </w:rPr>
+      </w:pPr>
+      <w:r>
+        <w:rPr>
+          <w:lang w:val="es-ES"/>
+        </w:rPr>
+        <w:t>Capacidades de replicación de datos.</w:t>
+      </w:r>
+    </w:p>
+    <w:p>
+      <w:pPr>
+        <w:pStyle w:val="Prrafodelista"/>
+        <w:numPr>
+          <w:ilvl w:val="0"/>
+          <w:numId w:val="35"/>
+        </w:numPr>
+        <w:rPr>
+          <w:lang w:val="es-ES"/>
+        </w:rPr>
+      </w:pPr>
+      <w:r>
+        <w:rPr>
+          <w:lang w:val="es-ES"/>
+        </w:rPr>
+        <w:t>Soporte empresarial disponible.</w:t>
+      </w:r>
+    </w:p>
+    <w:p>
+      <w:pPr>
+        <w:rPr>
+          <w:lang w:val="es-ES"/>
+        </w:rPr>
+      </w:pPr>
+    </w:p>
+    <w:p>
+      <w:pPr>
+        <w:pStyle w:val="Sub2"/>
+        <w:numPr>
+          <w:ilvl w:val="2"/>
+          <w:numId w:val="16"/>
+        </w:numPr>
+      </w:pPr>
+      <w:r>
+        <w:t>Desventajas</w:t>
+      </w:r>
+    </w:p>
+    <w:p>
+      <w:pPr>
+        <w:rPr>
+          <w:lang w:val="es-ES"/>
+        </w:rPr>
+      </w:pPr>
+    </w:p>
+    <w:p>
+      <w:pPr>
+        <w:pStyle w:val="Prrafodelista"/>
+        <w:numPr>
+          <w:ilvl w:val="0"/>
+          <w:numId w:val="35"/>
+        </w:numPr>
+        <w:ind w:left="1418" w:hanging="338"/>
+        <w:rPr>
+          <w:lang w:val="es-ES"/>
+        </w:rPr>
+      </w:pPr>
+      <w:r>
+        <w:rPr>
+          <w:lang w:val="es-ES"/>
+        </w:rPr>
+        <w:t>Relativamente</w:t>
+      </w:r>
+      <w:r>
+        <w:rPr>
+          <w:lang w:val="es-ES"/>
+        </w:rPr>
+        <w:t xml:space="preserve"> lento en inserciones y actualizaciones, ya que cuenta con cabeceras de </w:t>
+      </w:r>
+      <w:r>
+        <w:rPr>
+          <w:lang w:val="es-ES"/>
+        </w:rPr>
+        <w:t>intersección</w:t>
+      </w:r>
+      <w:r>
+        <w:rPr>
+          <w:lang w:val="es-ES"/>
+        </w:rPr>
+        <w:t>.</w:t>
+      </w:r>
+    </w:p>
+    <w:p>
+      <w:pPr>
+        <w:pStyle w:val="Prrafodelista"/>
+        <w:numPr>
+          <w:ilvl w:val="0"/>
+          <w:numId w:val="35"/>
+        </w:numPr>
+        <w:rPr>
+          <w:lang w:val="es-ES"/>
+        </w:rPr>
+      </w:pPr>
+      <w:r>
+        <w:rPr>
+          <w:lang w:val="es-ES"/>
+        </w:rPr>
+        <w:t>No hay una ayuda obligatoria en línea.</w:t>
+      </w:r>
+    </w:p>
+    <w:p>
+      <w:pPr>
+        <w:pStyle w:val="Prrafodelista"/>
+        <w:numPr>
+          <w:ilvl w:val="0"/>
+          <w:numId w:val="35"/>
+        </w:numPr>
+        <w:rPr>
+          <w:lang w:val="es-ES"/>
+        </w:rPr>
+      </w:pPr>
+      <w:r>
+        <w:rPr>
+          <w:lang w:val="es-ES"/>
+        </w:rPr>
+        <w:t xml:space="preserve">Consume </w:t>
+      </w:r>
+      <w:r>
+        <w:rPr>
+          <w:lang w:val="es-ES"/>
+        </w:rPr>
+        <w:t>muchos recursos.</w:t>
+      </w:r>
+    </w:p>
+    <w:p>
+      <w:pPr>
+        <w:pStyle w:val="Prrafodelista"/>
+        <w:numPr>
+          <w:ilvl w:val="0"/>
+          <w:numId w:val="35"/>
+        </w:numPr>
+        <w:ind w:left="1418" w:hanging="338"/>
+        <w:rPr>
+          <w:lang w:val="es-ES"/>
+        </w:rPr>
+      </w:pPr>
+      <w:r>
+        <w:rPr>
+          <w:lang w:val="es-ES"/>
+        </w:rPr>
+        <w:t>La sintaxi</w:t>
+      </w:r>
+      <w:r>
+        <w:rPr>
+          <w:lang w:val="es-ES"/>
+        </w:rPr>
+        <w:t xml:space="preserve">s de algunos de sus comandos o sentencias no </w:t>
+      </w:r>
+      <w:r>
+        <w:rPr>
+          <w:lang w:val="es-ES"/>
+        </w:rPr>
+        <w:t>es intuitiva</w:t>
+      </w:r>
+      <w:r>
+        <w:rPr>
+          <w:lang w:val="es-ES"/>
+        </w:rPr>
+        <w:t>.</w:t>
+      </w:r>
+    </w:p>
+    <w:p>
+      <w:pPr>
+        <w:pStyle w:val="Sub2"/>
+        <w:numPr>
+          <w:ilvl w:val="0"/>
+          <w:numId w:val="0"/>
+        </w:numPr>
+      </w:pPr>
+    </w:p>
+    <w:p>
+      <w:pPr>
+        <w:pStyle w:val="Sub2"/>
+        <w:numPr>
+          <w:ilvl w:val="2"/>
+          <w:numId w:val="16"/>
+        </w:numPr>
+      </w:pPr>
+      <w:r>
+        <w:t>Modelo Entidad Relación</w:t>
+      </w:r>
+    </w:p>
+    <w:p>
+      <w:pPr>
+        <w:rPr>
+          <w:lang w:val="es-ES"/>
+        </w:rPr>
+      </w:pPr>
+      <w:r>
+        <w:rPr>
+          <w:lang w:val="es-ES"/>
+        </w:rPr>
+        <w:t xml:space="preserve">Se presenta a continuación el modelo de entidad relación definido según las necesidades planteadas.  </w:t>
+      </w:r>
+    </w:p>
+    <w:p>
+      <w:pPr>
+        <w:rPr>
+          <w:lang w:val="es-ES"/>
+        </w:rPr>
+      </w:pPr>
+      <w:r>
+        <w:rPr>
+          <w:noProof/>
+          <w:lang w:val="es-ES" w:eastAsia="es-ES"/>
+        </w:rPr>
+        <w:lastRenderedPageBreak/>
+        <w:drawing>
+          <wp:inline distT="0" distB="0" distL="0" distR="0" wp14:anchorId="3920214E" wp14:editId="20AA8DB2">
+            <wp:extent cx="5431790" cy="2493998"/>
+            <wp:effectExtent l="0" t="0" r="0" b="1905"/>
+            <wp:docPr id="1" name="Imagen 1" descr="C:\Users\Gerson\Documents\Repositorio\EPS\documentos\ER\ER_Version3.9.7.png"/>
+            <wp:cNvGraphicFramePr>
+              <a:graphicFrameLocks xmlns:a="http://schemas.openxmlformats.org/drawingml/2006/main" noChangeAspect="1"/>
+            </wp:cNvGraphicFramePr>
+            <a:graphic xmlns:a="http://schemas.openxmlformats.org/drawingml/2006/main">
+              <a:graphicData uri="http://schemas.openxmlformats.org/drawingml/2006/picture">
+                <pic:pic xmlns:pic="http://schemas.openxmlformats.org/drawingml/2006/picture">
+                  <pic:nvPicPr>
+                    <pic:cNvPr id="0" name="Picture 1" descr="C:\Users\Gerson\Documents\Repositorio\EPS\documentos\ER\ER_Version3.9.7.png"/>
+                    <pic:cNvPicPr>
+                      <a:picLocks noChangeAspect="1" noChangeArrowheads="1"/>
+                    </pic:cNvPicPr>
+                  </pic:nvPicPr>
+                  <pic:blipFill>
+                    <a:blip r:embed="rId11" cstate="print">
+                      <a:extLst>
+                        <a:ext uri="{28A0092B-C50C-407E-A947-70E740481C1C}">
+                          <a14:useLocalDpi xmlns:a14="http://schemas.microsoft.com/office/drawing/2010/main" val="0"/>
+                        </a:ext>
+                      </a:extLst>
+                    </a:blip>
+                    <a:srcRect/>
+                    <a:stretch>
+                      <a:fillRect/>
+                    </a:stretch>
+                  </pic:blipFill>
+                  <pic:spPr bwMode="auto">
+                    <a:xfrm>
+                      <a:off x="0" y="0"/>
+                      <a:ext cx="5431790" cy="2493998"/>
+                    </a:xfrm>
+                    <a:prstGeom prst="rect">
+                      <a:avLst/>
+                    </a:prstGeom>
+                    <a:noFill/>
+                    <a:ln>
+                      <a:noFill/>
+                    </a:ln>
+                  </pic:spPr>
+                </pic:pic>
+              </a:graphicData>
+            </a:graphic>
+          </wp:inline>
+        </w:drawing>
+      </w:r>
+    </w:p>
+    <w:p>
+      <w:pPr>
+        <w:rPr>
+          <w:lang w:val="es-ES"/>
+        </w:rPr>
+      </w:pPr>
+    </w:p>
+    <w:p>
+      <w:pPr>
+        <w:rPr>
+          <w:lang w:val="es-ES"/>
+        </w:rPr>
+      </w:pPr>
+    </w:p>
+    <w:p>
+      <w:pPr>
+        <w:pStyle w:val="Sub2"/>
+        <w:numPr>
+          <w:ilvl w:val="2"/>
+          <w:numId w:val="16"/>
+        </w:numPr>
+      </w:pPr>
+      <w:r>
+        <w:t>Descripción de tablas</w:t>
+      </w:r>
+    </w:p>
+    <w:p>
+      <w:pPr>
+        <w:pStyle w:val="Prrafodelista"/>
+        <w:numPr>
+          <w:ilvl w:val="0"/>
+          <w:numId w:val="35"/>
+        </w:numPr>
+        <w:rPr>
+          <w:lang w:val="es-ES"/>
+        </w:rPr>
+      </w:pPr>
+      <w:r>
+        <w:rPr>
+          <w:lang w:val="es-ES"/>
+        </w:rPr>
+        <w:t>ADM_TipoUnidadAcademica</w:t>
+      </w:r>
+    </w:p>
+    <w:p>
+      <w:pPr>
+        <w:pStyle w:val="Prrafodelista"/>
+        <w:numPr>
+          <w:ilvl w:val="0"/>
+          <w:numId w:val="35"/>
+        </w:numPr>
+        <w:rPr>
+          <w:lang w:val="es-ES"/>
+        </w:rPr>
+      </w:pPr>
+      <w:r>
+        <w:rPr>
+          <w:lang w:val="es-ES"/>
+        </w:rPr>
+        <w:t>ADM_UnidadAcademica</w:t>
+      </w:r>
+    </w:p>
+    <w:p>
+      <w:pPr>
+        <w:pStyle w:val="Prrafodelista"/>
+        <w:numPr>
+          <w:ilvl w:val="0"/>
+          <w:numId w:val="35"/>
+        </w:numPr>
+        <w:rPr>
+          <w:lang w:val="es-ES"/>
+        </w:rPr>
+      </w:pPr>
+      <w:r>
+        <w:rPr>
+          <w:lang w:val="es-ES"/>
+        </w:rPr>
+        <w:t>ADM_Usuario</w:t>
+      </w:r>
+    </w:p>
+    <w:p>
+      <w:pPr>
+        <w:pStyle w:val="Prrafodelista"/>
+        <w:numPr>
+          <w:ilvl w:val="0"/>
+          <w:numId w:val="35"/>
+        </w:numPr>
+        <w:rPr>
+          <w:lang w:val="es-ES"/>
+        </w:rPr>
+      </w:pPr>
+      <w:r>
+        <w:rPr>
+          <w:lang w:val="es-ES"/>
+        </w:rPr>
+        <w:t>ADM_Rol</w:t>
+      </w:r>
+    </w:p>
+    <w:p>
+      <w:pPr>
+        <w:pStyle w:val="Prrafodelista"/>
+        <w:numPr>
+          <w:ilvl w:val="0"/>
+          <w:numId w:val="35"/>
+        </w:numPr>
+        <w:rPr>
+          <w:lang w:val="es-ES"/>
+        </w:rPr>
+      </w:pPr>
+      <w:r>
+        <w:rPr>
+          <w:lang w:val="es-ES"/>
+        </w:rPr>
+        <w:t>ADM_Modulo</w:t>
+      </w:r>
+    </w:p>
+    <w:p>
+      <w:pPr>
+        <w:pStyle w:val="Prrafodelista"/>
+        <w:numPr>
+          <w:ilvl w:val="0"/>
+          <w:numId w:val="35"/>
+        </w:numPr>
+        <w:rPr>
+          <w:lang w:val="es-ES"/>
+        </w:rPr>
+      </w:pPr>
+      <w:r>
+        <w:rPr>
+          <w:lang w:val="es-ES"/>
+        </w:rPr>
+        <w:t>ADM_Funcion</w:t>
+      </w:r>
+    </w:p>
+    <w:p>
+      <w:pPr>
+        <w:pStyle w:val="Prrafodelista"/>
+        <w:numPr>
+          <w:ilvl w:val="0"/>
+          <w:numId w:val="35"/>
+        </w:numPr>
+        <w:rPr>
+          <w:lang w:val="es-ES"/>
+        </w:rPr>
+      </w:pPr>
+      <w:r>
+        <w:rPr>
+          <w:lang w:val="es-ES"/>
+        </w:rPr>
+        <w:t>ADM_FuncionMenu</w:t>
+      </w:r>
+    </w:p>
+    <w:p>
+      <w:pPr>
+        <w:pStyle w:val="Prrafodelista"/>
+        <w:numPr>
+          <w:ilvl w:val="0"/>
+          <w:numId w:val="35"/>
+        </w:numPr>
+        <w:rPr>
+          <w:lang w:val="es-ES"/>
+        </w:rPr>
+      </w:pPr>
+      <w:r>
+        <w:rPr>
+          <w:lang w:val="es-ES"/>
+        </w:rPr>
+        <w:t>ADM_Rol_Funcion</w:t>
+      </w:r>
+    </w:p>
+    <w:p>
+      <w:pPr>
+        <w:pStyle w:val="Prrafodelista"/>
+        <w:numPr>
+          <w:ilvl w:val="0"/>
+          <w:numId w:val="35"/>
+        </w:numPr>
+        <w:rPr>
+          <w:lang w:val="es-ES"/>
+        </w:rPr>
+      </w:pPr>
+      <w:r>
+        <w:rPr>
+          <w:lang w:val="es-ES"/>
+        </w:rPr>
+        <w:t>ADM_Rol_Usuario</w:t>
+      </w:r>
+    </w:p>
+    <w:p>
+      <w:pPr>
+        <w:pStyle w:val="Prrafodelista"/>
+        <w:numPr>
+          <w:ilvl w:val="0"/>
+          <w:numId w:val="35"/>
+        </w:numPr>
+        <w:rPr>
+          <w:lang w:val="es-ES"/>
+        </w:rPr>
+      </w:pPr>
+      <w:r>
+        <w:rPr>
+          <w:lang w:val="es-ES"/>
+        </w:rPr>
+        <w:t>CAT_TipoCatedratico</w:t>
+      </w:r>
+    </w:p>
+    <w:p>
+      <w:pPr>
+        <w:pStyle w:val="Prrafodelista"/>
+        <w:numPr>
+          <w:ilvl w:val="0"/>
+          <w:numId w:val="35"/>
+        </w:numPr>
+        <w:rPr>
+          <w:lang w:val="es-ES"/>
+        </w:rPr>
+      </w:pPr>
+      <w:r>
+        <w:rPr>
+          <w:lang w:val="es-ES"/>
+        </w:rPr>
+        <w:t>ADM_Departamento</w:t>
+      </w:r>
+    </w:p>
+    <w:p>
+      <w:pPr>
+        <w:pStyle w:val="Prrafodelista"/>
+        <w:numPr>
+          <w:ilvl w:val="0"/>
+          <w:numId w:val="35"/>
+        </w:numPr>
+        <w:rPr>
+          <w:lang w:val="es-ES"/>
+        </w:rPr>
+      </w:pPr>
+      <w:r>
+        <w:rPr>
+          <w:lang w:val="es-ES"/>
+        </w:rPr>
+        <w:t>ADM_Municipio</w:t>
+      </w:r>
+    </w:p>
+    <w:p>
+      <w:pPr>
+        <w:pStyle w:val="Prrafodelista"/>
+        <w:numPr>
+          <w:ilvl w:val="0"/>
+          <w:numId w:val="35"/>
+        </w:numPr>
+        <w:rPr>
+          <w:lang w:val="es-ES"/>
+        </w:rPr>
+      </w:pPr>
+      <w:r>
+        <w:rPr>
+          <w:lang w:val="es-ES"/>
+        </w:rPr>
+        <w:t>ADM_Pais</w:t>
+      </w:r>
+    </w:p>
+    <w:p>
+      <w:pPr>
+        <w:pStyle w:val="Prrafodelista"/>
+        <w:numPr>
+          <w:ilvl w:val="0"/>
+          <w:numId w:val="35"/>
+        </w:numPr>
+        <w:rPr>
+          <w:lang w:val="es-ES"/>
+        </w:rPr>
+      </w:pPr>
+      <w:r>
+        <w:rPr>
+          <w:lang w:val="es-ES"/>
+        </w:rPr>
+        <w:t>CAT_Catedratico</w:t>
+      </w:r>
+    </w:p>
+    <w:p>
+      <w:pPr>
+        <w:pStyle w:val="Prrafodelista"/>
+        <w:numPr>
+          <w:ilvl w:val="0"/>
+          <w:numId w:val="35"/>
+        </w:numPr>
+        <w:rPr>
+          <w:lang w:val="es-ES"/>
+        </w:rPr>
+      </w:pPr>
+      <w:r>
+        <w:rPr>
+          <w:lang w:val="es-ES"/>
+        </w:rPr>
+        <w:t>CUR_Edificio</w:t>
+      </w:r>
+    </w:p>
+    <w:p>
+      <w:pPr>
+        <w:pStyle w:val="Prrafodelista"/>
+        <w:numPr>
+          <w:ilvl w:val="0"/>
+          <w:numId w:val="35"/>
+        </w:numPr>
+        <w:rPr>
+          <w:lang w:val="es-ES"/>
+        </w:rPr>
+      </w:pPr>
+      <w:r>
+        <w:rPr>
+          <w:lang w:val="es-ES"/>
+        </w:rPr>
+        <w:t>CUR_Salon</w:t>
+      </w:r>
+    </w:p>
+    <w:p>
+      <w:pPr>
+        <w:pStyle w:val="Prrafodelista"/>
+        <w:numPr>
+          <w:ilvl w:val="0"/>
+          <w:numId w:val="35"/>
+        </w:numPr>
+        <w:ind w:left="142" w:firstLine="851"/>
+        <w:rPr>
+          <w:lang w:val="es-ES"/>
+        </w:rPr>
+      </w:pPr>
+      <w:r>
+        <w:rPr>
+          <w:lang w:val="es-ES"/>
+        </w:rPr>
+        <w:lastRenderedPageBreak/>
+        <w:t>CUR_Curso</w:t>
+      </w:r>
+    </w:p>
+    <w:p>
+      <w:pPr>
+        <w:pStyle w:val="Prrafodelista"/>
+        <w:numPr>
+          <w:ilvl w:val="0"/>
+          <w:numId w:val="35"/>
+        </w:numPr>
+        <w:ind w:left="1418" w:hanging="425"/>
+        <w:rPr>
+          <w:lang w:val="es-ES"/>
+        </w:rPr>
+      </w:pPr>
+      <w:r>
+        <w:rPr>
+          <w:lang w:val="es-ES"/>
+        </w:rPr>
+        <w:t>CUR_Jornada</w:t>
+      </w:r>
+    </w:p>
+    <w:p>
+      <w:pPr>
+        <w:pStyle w:val="Prrafodelista"/>
+        <w:numPr>
+          <w:ilvl w:val="0"/>
+          <w:numId w:val="35"/>
+        </w:numPr>
+        <w:rPr>
+          <w:lang w:val="es-ES"/>
+        </w:rPr>
+      </w:pPr>
+      <w:r>
+        <w:rPr>
+          <w:lang w:val="es-ES"/>
+        </w:rPr>
+        <w:t>CUR_Dia</w:t>
+      </w:r>
+    </w:p>
+    <w:p>
+      <w:pPr>
+        <w:pStyle w:val="Prrafodelista"/>
+        <w:numPr>
+          <w:ilvl w:val="0"/>
+          <w:numId w:val="35"/>
+        </w:numPr>
+        <w:rPr>
+          <w:lang w:val="es-ES"/>
+        </w:rPr>
+      </w:pPr>
+      <w:r>
+        <w:rPr>
+          <w:lang w:val="es-ES"/>
+        </w:rPr>
+        <w:t>CUR_TipoPeriodo</w:t>
+      </w:r>
+    </w:p>
+    <w:p>
+      <w:pPr>
+        <w:pStyle w:val="Prrafodelista"/>
+        <w:numPr>
+          <w:ilvl w:val="0"/>
+          <w:numId w:val="35"/>
+        </w:numPr>
+        <w:rPr>
+          <w:lang w:val="es-ES"/>
+        </w:rPr>
+      </w:pPr>
+      <w:r>
+        <w:rPr>
+          <w:lang w:val="es-ES"/>
+        </w:rPr>
+        <w:t>CUR_Periodo</w:t>
+      </w:r>
+    </w:p>
+    <w:p>
+      <w:pPr>
+        <w:pStyle w:val="Prrafodelista"/>
+        <w:numPr>
+          <w:ilvl w:val="0"/>
+          <w:numId w:val="35"/>
+        </w:numPr>
+        <w:rPr>
+          <w:lang w:val="es-ES"/>
+        </w:rPr>
+      </w:pPr>
+      <w:r>
+        <w:rPr>
+          <w:lang w:val="es-ES"/>
+        </w:rPr>
+        <w:t>ADM_Centro</w:t>
+      </w:r>
+    </w:p>
+    <w:p>
+      <w:pPr>
+        <w:pStyle w:val="Prrafodelista"/>
+        <w:numPr>
+          <w:ilvl w:val="0"/>
+          <w:numId w:val="35"/>
+        </w:numPr>
+        <w:rPr>
+          <w:lang w:val="es-ES"/>
+        </w:rPr>
+      </w:pPr>
+      <w:r>
+        <w:rPr>
+          <w:lang w:val="es-ES"/>
+        </w:rPr>
+        <w:t>ADM_Centro_UnidadAcademica</w:t>
+      </w:r>
+    </w:p>
+    <w:p>
+      <w:pPr>
+        <w:pStyle w:val="Prrafodelista"/>
+        <w:numPr>
+          <w:ilvl w:val="0"/>
+          <w:numId w:val="35"/>
+        </w:numPr>
+        <w:rPr>
+          <w:lang w:val="es-ES"/>
+        </w:rPr>
+      </w:pPr>
+      <w:r>
+        <w:rPr>
+          <w:lang w:val="es-ES"/>
+        </w:rPr>
+        <w:t>CUR_Carrera</w:t>
+      </w:r>
+    </w:p>
+    <w:p>
+      <w:pPr>
+        <w:pStyle w:val="Prrafodelista"/>
+        <w:numPr>
+          <w:ilvl w:val="0"/>
+          <w:numId w:val="35"/>
+        </w:numPr>
+        <w:rPr>
+          <w:lang w:val="es-ES"/>
+        </w:rPr>
+      </w:pPr>
+      <w:r>
+        <w:rPr>
+          <w:lang w:val="es-ES"/>
+        </w:rPr>
+        <w:t>ADM_Pensum</w:t>
+      </w:r>
+    </w:p>
+    <w:p>
+      <w:pPr>
+        <w:pStyle w:val="Prrafodelista"/>
+        <w:numPr>
+          <w:ilvl w:val="0"/>
+          <w:numId w:val="35"/>
+        </w:numPr>
+        <w:rPr>
+          <w:lang w:val="es-ES"/>
+        </w:rPr>
+      </w:pPr>
+      <w:r>
+        <w:rPr>
+          <w:lang w:val="es-ES"/>
+        </w:rPr>
+        <w:t>ADM_Area</w:t>
+      </w:r>
+    </w:p>
+    <w:p>
+      <w:pPr>
+        <w:pStyle w:val="Prrafodelista"/>
+        <w:numPr>
+          <w:ilvl w:val="0"/>
+          <w:numId w:val="35"/>
+        </w:numPr>
+        <w:rPr>
+          <w:lang w:val="es-ES"/>
+        </w:rPr>
+      </w:pPr>
+      <w:r>
+        <w:rPr>
+          <w:lang w:val="es-ES"/>
+        </w:rPr>
+        <w:t>CUR_TipoCiclo</w:t>
+      </w:r>
+    </w:p>
+    <w:p>
+      <w:pPr>
+        <w:pStyle w:val="Prrafodelista"/>
+        <w:numPr>
+          <w:ilvl w:val="0"/>
+          <w:numId w:val="35"/>
+        </w:numPr>
+        <w:rPr>
+          <w:lang w:val="es-ES"/>
+        </w:rPr>
+      </w:pPr>
+      <w:r>
+        <w:rPr>
+          <w:lang w:val="es-ES"/>
+        </w:rPr>
+        <w:t>CUR_Pensum_Area</w:t>
+      </w:r>
+    </w:p>
+    <w:p>
+      <w:pPr>
+        <w:pStyle w:val="Prrafodelista"/>
+        <w:numPr>
+          <w:ilvl w:val="0"/>
+          <w:numId w:val="35"/>
+        </w:numPr>
+        <w:rPr>
+          <w:lang w:val="es-ES"/>
+        </w:rPr>
+      </w:pPr>
+      <w:r>
+        <w:rPr>
+          <w:lang w:val="es-ES"/>
+        </w:rPr>
+        <w:t>CUR_TipoSeccion</w:t>
+      </w:r>
+    </w:p>
+    <w:p>
+      <w:pPr>
+        <w:pStyle w:val="Prrafodelista"/>
+        <w:numPr>
+          <w:ilvl w:val="0"/>
+          <w:numId w:val="35"/>
+        </w:numPr>
+        <w:rPr>
+          <w:lang w:val="es-ES"/>
+        </w:rPr>
+      </w:pPr>
+      <w:r>
+        <w:rPr>
+          <w:lang w:val="es-ES"/>
+        </w:rPr>
+        <w:t>CUR_Seccion</w:t>
+      </w:r>
+    </w:p>
+    <w:p>
+      <w:pPr>
+        <w:pStyle w:val="Prrafodelista"/>
+        <w:numPr>
+          <w:ilvl w:val="0"/>
+          <w:numId w:val="35"/>
+        </w:numPr>
+        <w:rPr>
+          <w:lang w:val="es-ES"/>
+        </w:rPr>
+      </w:pPr>
+      <w:r>
+        <w:rPr>
+          <w:lang w:val="es-ES"/>
+        </w:rPr>
+        <w:t>CUR_Curso_Catedratico</w:t>
+      </w:r>
+    </w:p>
+    <w:p>
+      <w:pPr>
+        <w:pStyle w:val="Prrafodelista"/>
+        <w:numPr>
+          <w:ilvl w:val="0"/>
+          <w:numId w:val="35"/>
+        </w:numPr>
+        <w:rPr>
+          <w:lang w:val="es-ES"/>
+        </w:rPr>
+      </w:pPr>
+      <w:r>
+        <w:rPr>
+          <w:lang w:val="es-ES"/>
+        </w:rPr>
+        <w:t>CUR_Trama</w:t>
+      </w:r>
+    </w:p>
+    <w:p>
+      <w:pPr>
+        <w:pStyle w:val="Prrafodelista"/>
+        <w:numPr>
+          <w:ilvl w:val="0"/>
+          <w:numId w:val="35"/>
+        </w:numPr>
+        <w:rPr>
+          <w:lang w:val="es-ES"/>
+        </w:rPr>
+      </w:pPr>
+      <w:r>
+        <w:rPr>
+          <w:lang w:val="es-ES"/>
+        </w:rPr>
+        <w:t>CUR_Ciclo</w:t>
+      </w:r>
+    </w:p>
+    <w:p>
+      <w:pPr>
+        <w:pStyle w:val="Prrafodelista"/>
+        <w:numPr>
+          <w:ilvl w:val="0"/>
+          <w:numId w:val="35"/>
+        </w:numPr>
+        <w:rPr>
+          <w:lang w:val="es-ES"/>
+        </w:rPr>
+      </w:pPr>
+      <w:r>
+        <w:rPr>
+          <w:lang w:val="es-ES"/>
+        </w:rPr>
+        <w:t>CUR_Horario</w:t>
+      </w:r>
+    </w:p>
+    <w:p>
+      <w:pPr>
+        <w:pStyle w:val="Prrafodelista"/>
+        <w:numPr>
+          <w:ilvl w:val="0"/>
+          <w:numId w:val="35"/>
+        </w:numPr>
+        <w:rPr>
+          <w:lang w:val="es-ES"/>
+        </w:rPr>
+      </w:pPr>
+      <w:r>
+        <w:rPr>
+          <w:lang w:val="es-ES"/>
+        </w:rPr>
+        <w:t>ADM_Empleado</w:t>
+      </w:r>
+    </w:p>
+    <w:p>
+      <w:pPr>
+        <w:pStyle w:val="Prrafodelista"/>
+        <w:numPr>
+          <w:ilvl w:val="0"/>
+          <w:numId w:val="35"/>
+        </w:numPr>
+        <w:rPr>
+          <w:lang w:val="es-ES"/>
+        </w:rPr>
+      </w:pPr>
+      <w:r>
+        <w:rPr>
+          <w:lang w:val="es-ES"/>
+        </w:rPr>
+        <w:t>EST_Estudiante</w:t>
+      </w:r>
+    </w:p>
+    <w:p>
+      <w:pPr>
+        <w:pStyle w:val="Prrafodelista"/>
+        <w:numPr>
+          <w:ilvl w:val="0"/>
+          <w:numId w:val="35"/>
+        </w:numPr>
+        <w:rPr>
+          <w:lang w:val="es-ES"/>
+        </w:rPr>
+      </w:pPr>
+      <w:r>
+        <w:rPr>
+          <w:lang w:val="es-ES"/>
+        </w:rPr>
+        <w:t>EST_TipoAsignacion</w:t>
+      </w:r>
+    </w:p>
+    <w:p>
+      <w:pPr>
+        <w:pStyle w:val="Prrafodelista"/>
+        <w:numPr>
+          <w:ilvl w:val="0"/>
+          <w:numId w:val="35"/>
+        </w:numPr>
+        <w:rPr>
+          <w:lang w:val="es-ES"/>
+        </w:rPr>
+      </w:pPr>
+      <w:r>
+        <w:rPr>
+          <w:lang w:val="es-ES"/>
+        </w:rPr>
+        <w:t>EST_CUR_Asignacion</w:t>
+      </w:r>
+    </w:p>
+    <w:p>
+      <w:pPr>
+        <w:pStyle w:val="Prrafodelista"/>
+        <w:numPr>
+          <w:ilvl w:val="0"/>
+          <w:numId w:val="35"/>
+        </w:numPr>
+        <w:rPr>
+          <w:lang w:val="es-ES"/>
+        </w:rPr>
+      </w:pPr>
+      <w:r>
+        <w:rPr>
+          <w:lang w:val="es-ES"/>
+        </w:rPr>
+        <w:t>CUR_EstadoNota</w:t>
+      </w:r>
+    </w:p>
+    <w:p>
+      <w:pPr>
+        <w:pStyle w:val="Prrafodelista"/>
+        <w:numPr>
+          <w:ilvl w:val="0"/>
+          <w:numId w:val="35"/>
+        </w:numPr>
+        <w:rPr>
+          <w:lang w:val="es-ES"/>
+        </w:rPr>
+      </w:pPr>
+      <w:r>
+        <w:rPr>
+          <w:lang w:val="es-ES"/>
+        </w:rPr>
+        <w:t>EST_CUR_Nota</w:t>
+      </w:r>
+    </w:p>
+    <w:p>
+      <w:pPr>
+        <w:pStyle w:val="Prrafodelista"/>
+        <w:numPr>
+          <w:ilvl w:val="0"/>
+          <w:numId w:val="35"/>
+        </w:numPr>
+        <w:rPr>
+          <w:lang w:val="es-ES"/>
+        </w:rPr>
+      </w:pPr>
+      <w:r>
+        <w:rPr>
+          <w:lang w:val="es-ES"/>
+        </w:rPr>
+        <w:t>ADM_Bitacora</w:t>
+      </w:r>
+    </w:p>
+    <w:p>
+      <w:pPr>
+        <w:pStyle w:val="Prrafodelista"/>
+        <w:numPr>
+          <w:ilvl w:val="0"/>
+          <w:numId w:val="35"/>
+        </w:numPr>
+        <w:rPr>
+          <w:lang w:val="es-ES"/>
+        </w:rPr>
+      </w:pPr>
+      <w:r>
+        <w:rPr>
+          <w:lang w:val="es-ES"/>
+        </w:rPr>
+        <w:t>ADM_UnidadAcademica_Edificio</w:t>
+      </w:r>
+    </w:p>
+    <w:p>
+      <w:pPr>
+        <w:pStyle w:val="Prrafodelista"/>
+        <w:numPr>
+          <w:ilvl w:val="0"/>
+          <w:numId w:val="35"/>
+        </w:numPr>
+        <w:rPr>
+          <w:lang w:val="es-ES"/>
+        </w:rPr>
+      </w:pPr>
+      <w:r>
+        <w:rPr>
+          <w:lang w:val="es-ES"/>
+        </w:rPr>
+        <w:t>CUR_TipoPrerrequisito</w:t>
+      </w:r>
+    </w:p>
+    <w:p>
+      <w:pPr>
+        <w:pStyle w:val="Prrafodelista"/>
+        <w:numPr>
+          <w:ilvl w:val="0"/>
+          <w:numId w:val="35"/>
+        </w:numPr>
+        <w:rPr>
+          <w:lang w:val="es-ES"/>
+        </w:rPr>
+      </w:pPr>
+      <w:r>
+        <w:rPr>
+          <w:lang w:val="es-ES"/>
+        </w:rPr>
+        <w:t>ADM_Parametro</w:t>
+      </w:r>
+    </w:p>
+    <w:p>
+      <w:pPr>
+        <w:pStyle w:val="Prrafodelista"/>
+        <w:numPr>
+          <w:ilvl w:val="0"/>
+          <w:numId w:val="35"/>
+        </w:numPr>
+        <w:rPr>
+          <w:lang w:val="es-ES"/>
+        </w:rPr>
+      </w:pPr>
+      <w:r>
+        <w:rPr>
+          <w:lang w:val="es-ES"/>
+        </w:rPr>
+        <w:t>CUR_Horario_Salon</w:t>
+      </w:r>
+    </w:p>
+    <w:p>
+      <w:pPr>
+        <w:pStyle w:val="Prrafodelista"/>
+        <w:numPr>
+          <w:ilvl w:val="0"/>
+          <w:numId w:val="35"/>
+        </w:numPr>
+        <w:rPr>
+          <w:lang w:val="es-ES"/>
+        </w:rPr>
+      </w:pPr>
+      <w:r>
+        <w:rPr>
+          <w:lang w:val="es-ES"/>
+        </w:rPr>
+        <w:lastRenderedPageBreak/>
+        <w:t>CAT_Bitacora</w:t>
+      </w:r>
+    </w:p>
+    <w:p>
+      <w:pPr>
+        <w:pStyle w:val="Prrafodelista"/>
+        <w:numPr>
+          <w:ilvl w:val="0"/>
+          <w:numId w:val="35"/>
+        </w:numPr>
+        <w:rPr>
+          <w:lang w:val="es-ES"/>
+        </w:rPr>
+      </w:pPr>
+      <w:r>
+        <w:rPr>
+          <w:lang w:val="es-ES"/>
+        </w:rPr>
+        <w:t>EST_Bitacora</w:t>
+      </w:r>
+    </w:p>
+    <w:p>
+      <w:pPr>
+        <w:pStyle w:val="Prrafodelista"/>
+        <w:numPr>
+          <w:ilvl w:val="0"/>
+          <w:numId w:val="35"/>
+        </w:numPr>
+        <w:rPr>
+          <w:lang w:val="es-ES"/>
+        </w:rPr>
+      </w:pPr>
+      <w:r>
+        <w:rPr>
+          <w:lang w:val="es-ES"/>
+        </w:rPr>
+        <w:t>CUR_TipoActividad</w:t>
+      </w:r>
+    </w:p>
+    <w:p>
+      <w:pPr>
+        <w:pStyle w:val="Prrafodelista"/>
+        <w:numPr>
+          <w:ilvl w:val="0"/>
+          <w:numId w:val="35"/>
+        </w:numPr>
+        <w:rPr>
+          <w:lang w:val="es-ES"/>
+        </w:rPr>
+      </w:pPr>
+      <w:r>
+        <w:rPr>
+          <w:lang w:val="es-ES"/>
+        </w:rPr>
+        <w:t>CUR_Actividad</w:t>
+      </w:r>
+    </w:p>
+    <w:p>
+      <w:pPr>
+        <w:pStyle w:val="Prrafodelista"/>
+        <w:numPr>
+          <w:ilvl w:val="0"/>
+          <w:numId w:val="35"/>
+        </w:numPr>
+        <w:rPr>
+          <w:lang w:val="es-ES"/>
+        </w:rPr>
+      </w:pPr>
+      <w:r>
+        <w:rPr>
+          <w:lang w:val="es-ES"/>
+        </w:rPr>
+        <w:t>EST_CUR_Nota_Actividad</w:t>
+      </w:r>
+    </w:p>
+    <w:p>
+      <w:pPr>
+        <w:pStyle w:val="Prrafodelista"/>
+        <w:numPr>
+          <w:ilvl w:val="0"/>
+          <w:numId w:val="35"/>
+        </w:numPr>
+        <w:rPr>
+          <w:lang w:val="es-ES"/>
+        </w:rPr>
+      </w:pPr>
+      <w:r>
+        <w:rPr>
+          <w:lang w:val="es-ES"/>
+        </w:rPr>
+        <w:t>EST_Estudiante_Carrera</w:t>
+      </w:r>
+    </w:p>
+    <w:p>
+      <w:pPr>
+        <w:pStyle w:val="Prrafodelista"/>
+        <w:numPr>
+          <w:ilvl w:val="0"/>
+          <w:numId w:val="35"/>
+        </w:numPr>
+        <w:rPr>
+          <w:lang w:val="es-ES"/>
+        </w:rPr>
+      </w:pPr>
+      <w:r>
+        <w:rPr>
+          <w:lang w:val="es-ES"/>
+        </w:rPr>
+        <w:t>CUR_TipoAprobacion</w:t>
+      </w:r>
+    </w:p>
+    <w:p>
+      <w:pPr>
+        <w:pStyle w:val="Prrafodelista"/>
+        <w:numPr>
+          <w:ilvl w:val="0"/>
+          <w:numId w:val="35"/>
+        </w:numPr>
+        <w:rPr>
+          <w:lang w:val="es-ES"/>
+        </w:rPr>
+      </w:pPr>
+      <w:r>
+        <w:rPr>
+          <w:lang w:val="es-ES"/>
+        </w:rPr>
+        <w:t>ADM_TipoMensaje</w:t>
+      </w:r>
+    </w:p>
+    <w:p>
+      <w:pPr>
+        <w:pStyle w:val="Prrafodelista"/>
+        <w:numPr>
+          <w:ilvl w:val="0"/>
+          <w:numId w:val="35"/>
+        </w:numPr>
+        <w:rPr>
+          <w:lang w:val="es-ES"/>
+        </w:rPr>
+      </w:pPr>
+      <w:r>
+        <w:rPr>
+          <w:lang w:val="es-ES"/>
+        </w:rPr>
+        <w:t>ADM_Mensaje</w:t>
+      </w:r>
+    </w:p>
+    <w:p>
+      <w:pPr>
+        <w:pStyle w:val="Prrafodelista"/>
+        <w:numPr>
+          <w:ilvl w:val="0"/>
+          <w:numId w:val="35"/>
+        </w:numPr>
+        <w:rPr>
+          <w:lang w:val="es-ES"/>
+        </w:rPr>
+      </w:pPr>
+      <w:r>
+        <w:rPr>
+          <w:lang w:val="es-ES"/>
+        </w:rPr>
+        <w:t>CUR_Desasignacion</w:t>
+      </w:r>
+    </w:p>
+    <w:p>
+      <w:pPr>
+        <w:pStyle w:val="Prrafodelista"/>
+        <w:numPr>
+          <w:ilvl w:val="0"/>
+          <w:numId w:val="35"/>
+        </w:numPr>
+        <w:rPr>
+          <w:lang w:val="es-ES"/>
+        </w:rPr>
+      </w:pPr>
+      <w:r>
+        <w:rPr>
+          <w:lang w:val="es-ES"/>
+        </w:rPr>
+        <w:t>CUR_Prerrequisito</w:t>
+      </w:r>
+    </w:p>
+    <w:p>
+      <w:pPr>
+        <w:pStyle w:val="Prrafodelista"/>
+        <w:numPr>
+          <w:ilvl w:val="0"/>
+          <w:numId w:val="35"/>
+        </w:numPr>
+        <w:rPr>
+          <w:lang w:val="es-ES"/>
+        </w:rPr>
+      </w:pPr>
+      <w:r>
+        <w:rPr>
+          <w:lang w:val="es-ES"/>
+        </w:rPr>
+        <w:t>EST_TipoPago</w:t>
+      </w:r>
+    </w:p>
+    <w:p>
+      <w:pPr>
+        <w:pStyle w:val="Prrafodelista"/>
+        <w:numPr>
+          <w:ilvl w:val="0"/>
+          <w:numId w:val="35"/>
+        </w:numPr>
+        <w:rPr>
+          <w:lang w:val="es-ES"/>
+        </w:rPr>
+      </w:pPr>
+      <w:r>
+        <w:rPr>
+          <w:lang w:val="es-ES"/>
+        </w:rPr>
+        <w:t>EST_Pago</w:t>
+      </w:r>
+    </w:p>
+    <w:p>
+      <w:pPr>
+        <w:pStyle w:val="Prrafodelista"/>
+        <w:numPr>
+          <w:ilvl w:val="0"/>
+          <w:numId w:val="35"/>
+        </w:numPr>
+        <w:rPr>
+          <w:lang w:val="es-ES"/>
+        </w:rPr>
+      </w:pPr>
+      <w:r>
+        <w:rPr>
+          <w:lang w:val="es-ES"/>
+        </w:rPr>
+        <w:t>EST_Inscripcion</w:t>
+      </w:r>
+    </w:p>
+    <w:p>
+      <w:pPr>
+        <w:pStyle w:val="Prrafodelista"/>
+        <w:numPr>
+          <w:ilvl w:val="0"/>
+          <w:numId w:val="35"/>
+        </w:numPr>
+        <w:rPr>
+          <w:lang w:val="es-ES"/>
+        </w:rPr>
+      </w:pPr>
+      <w:r>
+        <w:rPr>
+          <w:lang w:val="es-ES"/>
+        </w:rPr>
+        <w:t>ADM_UnidadAcademica_Catedratico</w:t>
+      </w:r>
+    </w:p>
+    <w:p>
+      <w:pPr>
+        <w:pStyle w:val="Prrafodelista"/>
+        <w:numPr>
+          <w:ilvl w:val="0"/>
+          <w:numId w:val="35"/>
+        </w:numPr>
+        <w:rPr>
+          <w:lang w:val="es-ES"/>
+        </w:rPr>
+      </w:pPr>
+      <w:r>
+        <w:rPr>
+          <w:lang w:val="es-ES"/>
+        </w:rPr>
+        <w:t>CUR_CursoAntiguo</w:t>
+      </w:r>
+    </w:p>
+    <w:p>
+      <w:pPr>
+        <w:pStyle w:val="Prrafodelista"/>
+        <w:numPr>
+          <w:ilvl w:val="0"/>
+          <w:numId w:val="35"/>
+        </w:numPr>
+        <w:rPr>
+          <w:lang w:val="es-ES"/>
+        </w:rPr>
+      </w:pPr>
+      <w:r>
+        <w:rPr>
+          <w:lang w:val="es-ES"/>
+        </w:rPr>
+        <w:t>EST_AsignacionRetrasada</w:t>
+      </w:r>
+    </w:p>
+    <w:p>
+      <w:pPr>
+        <w:pStyle w:val="Prrafodelista"/>
+        <w:numPr>
+          <w:ilvl w:val="0"/>
+          <w:numId w:val="35"/>
+        </w:numPr>
+        <w:rPr>
+          <w:lang w:val="es-ES"/>
+        </w:rPr>
+      </w:pPr>
+      <w:r>
+        <w:rPr>
+          <w:lang w:val="es-ES"/>
+        </w:rPr>
+        <w:t>EST_CursoAprobado</w:t>
+      </w:r>
+    </w:p>
+    <w:p>
+      <w:pPr>
+        <w:pStyle w:val="Prrafodelista"/>
+        <w:numPr>
+          <w:ilvl w:val="0"/>
+          <w:numId w:val="35"/>
+        </w:numPr>
+        <w:rPr>
+          <w:lang w:val="es-ES"/>
+        </w:rPr>
+      </w:pPr>
+      <w:r>
+        <w:rPr>
+          <w:lang w:val="es-ES"/>
+        </w:rPr>
+        <w:t>ADM_PeriodoAsignacion</w:t>
+      </w:r>
     </w:p>
     <w:p>
       <w:pPr>
@@ -15258,13 +16460,16 @@
         <w:pStyle w:val="Ttulosposteriores"/>
         <w:outlineLvl w:val="0"/>
       </w:pPr>
-      <w:bookmarkStart w:id="47" w:name="_Toc329600045"/>
-      <w:bookmarkStart w:id="48" w:name="_Toc423815515"/>
-      <w:r>
+      <w:bookmarkStart w:id="46" w:name="_Toc329600045"/>
+      <w:bookmarkStart w:id="47" w:name="_Toc423815515"/>
+      <w:bookmarkStart w:id="48" w:name="_GoBack"/>
+      <w:bookmarkEnd w:id="48"/>
+      <w:r>
+        <w:lastRenderedPageBreak/>
         <w:t>conclusiones</w:t>
       </w:r>
+      <w:bookmarkEnd w:id="46"/>
       <w:bookmarkEnd w:id="47"/>
-      <w:bookmarkEnd w:id="48"/>
     </w:p>
     <w:p>
       <w:pPr>
@@ -15367,7 +16572,7 @@
           <w:lang w:val="es-ES"/>
         </w:rPr>
         <w:sectPr>
-          <w:footerReference w:type="default" r:id="rId11"/>
+          <w:footerReference w:type="default" r:id="rId12"/>
           <w:type w:val="oddPage"/>
           <w:pgSz w:w="12240" w:h="15840" w:code="1"/>
           <w:pgMar w:top="2268" w:right="1418" w:bottom="1418" w:left="2268" w:header="709" w:footer="709" w:gutter="0"/>
@@ -15634,15 +16839,7 @@
         <w:pStyle w:val="NumeracinBibliografa"/>
       </w:pPr>
       <w:r>
-        <w:t xml:space="preserve">CABRERA SEIS, </w:t>
-      </w:r>
-      <w:proofErr w:type="spellStart"/>
-      <w:r>
-        <w:t>Jadenón</w:t>
-      </w:r>
-      <w:proofErr w:type="spellEnd"/>
-      <w:r>
-        <w:t xml:space="preserve"> Vinicio. </w:t>
+        <w:t xml:space="preserve">CABRERA SEIS, Jadenón Vinicio. </w:t>
       </w:r>
       <w:r>
         <w:rPr>
@@ -15928,6 +17125,7 @@
         <w:docPartUnique/>
       </w:docPartObj>
     </w:sdtPr>
+    <w:sdtEndPr/>
     <w:sdtContent>
       <w:p>
         <w:pPr>
@@ -15977,6 +17175,7 @@
         <w:docPartUnique/>
       </w:docPartObj>
     </w:sdtPr>
+    <w:sdtEndPr/>
     <w:sdtContent>
       <w:p>
         <w:pPr>
@@ -15997,7 +17196,7 @@
           <w:rPr>
             <w:noProof/>
           </w:rPr>
-          <w:t>35</w:t>
+          <w:t>55</w:t>
         </w:r>
         <w:r>
           <w:rPr>
@@ -21161,7 +22360,7 @@
 </file>
 
 <file path=customXml/itemProps1.xml><?xml version="1.0" encoding="utf-8"?>
-<ds:datastoreItem xmlns:ds="http://schemas.openxmlformats.org/officeDocument/2006/customXml" ds:itemID="{B1D98F25-7C80-478F-AFAC-54DA37F1C94C}">
+<ds:datastoreItem xmlns:ds="http://schemas.openxmlformats.org/officeDocument/2006/customXml" ds:itemID="{07DEC56F-C9CB-4F52-BA4B-E9D32C400B36}">
   <ds:schemaRefs>
     <ds:schemaRef ds:uri="http://schemas.openxmlformats.org/officeDocument/2006/bibliography"/>
   </ds:schemaRefs>

</xml_diff>